<commit_message>
Added Find Address Range Overlaps
Added first draft of the find address range overlap tool
</commit_message>
<xml_diff>
--- a/Doc/EnhancementTools.docx
+++ b/Doc/EnhancementTools.docx
@@ -70,7 +70,10 @@
         </w:numPr>
       </w:pPr>
       <w:r>
-        <w:t>Enhancement_USNGCal.py</w:t>
+        <w:t>Enhancement_CheckTN</w:t>
+      </w:r>
+      <w:r>
+        <w:t>.py</w:t>
       </w:r>
     </w:p>
     <w:p>
@@ -82,10 +85,7 @@
         </w:numPr>
       </w:pPr>
       <w:r>
-        <w:t>Enhancement_CheckTN</w:t>
-      </w:r>
-      <w:r>
-        <w:t>.py</w:t>
+        <w:t>Enhancement_FindAddressRangeOverlaps.py</w:t>
       </w:r>
     </w:p>
     <w:p>
@@ -97,6 +97,18 @@
         </w:numPr>
       </w:pPr>
       <w:r>
+        <w:t>Enhancement_USNGCal.py</w:t>
+      </w:r>
+    </w:p>
+    <w:p>
+      <w:pPr>
+        <w:pStyle w:val="ListParagraph"/>
+        <w:numPr>
+          <w:ilvl w:val="1"/>
+          <w:numId w:val="1"/>
+        </w:numPr>
+      </w:pPr>
+      <w:r>
         <w:t>CoordConvertor.py</w:t>
       </w:r>
     </w:p>
@@ -117,7 +129,15 @@
         </w:numPr>
       </w:pPr>
       <w:r>
-        <w:t xml:space="preserve">Open ArcCatalog and navigate to the toolbox called “Kansas NG911 GIS Tools”, expand the toolbox, then expand the toolset called </w:t>
+        <w:t xml:space="preserve">Open </w:t>
+      </w:r>
+      <w:proofErr w:type="spellStart"/>
+      <w:r>
+        <w:t>ArcCatalog</w:t>
+      </w:r>
+      <w:proofErr w:type="spellEnd"/>
+      <w:r>
+        <w:t xml:space="preserve"> and navigate to the toolbox called “Kansas NG911 GIS Tools”, expand the toolbox, then expand the toolset called </w:t>
       </w:r>
       <w:r>
         <w:t>“</w:t>
@@ -188,6 +208,172 @@
     </w:p>
     <w:p>
       <w:r>
+        <w:t>Running “Check TN List”:</w:t>
+      </w:r>
+    </w:p>
+    <w:p>
+      <w:r>
+        <w:t xml:space="preserve">This tool requires a telephone number list to be extracted as a spreadsheet by XXX. </w:t>
+      </w:r>
+    </w:p>
+    <w:p>
+      <w:pPr>
+        <w:pStyle w:val="ListParagraph"/>
+        <w:numPr>
+          <w:ilvl w:val="0"/>
+          <w:numId w:val="4"/>
+        </w:numPr>
+      </w:pPr>
+      <w:r>
+        <w:t xml:space="preserve">Open </w:t>
+      </w:r>
+      <w:proofErr w:type="spellStart"/>
+      <w:r>
+        <w:t>ArcCatalog</w:t>
+      </w:r>
+      <w:proofErr w:type="spellEnd"/>
+      <w:r>
+        <w:t xml:space="preserve"> and navigate to the toolbox called “Kansas NG911 GIS Tools”, expand the toolbox, then expand the toolset called “Enhancement Tools.”</w:t>
+      </w:r>
+    </w:p>
+    <w:p>
+      <w:pPr>
+        <w:pStyle w:val="ListParagraph"/>
+        <w:numPr>
+          <w:ilvl w:val="0"/>
+          <w:numId w:val="4"/>
+        </w:numPr>
+      </w:pPr>
+      <w:r>
+        <w:t>Double click on “Check TN List” to open.</w:t>
+      </w:r>
+    </w:p>
+    <w:p>
+      <w:pPr>
+        <w:pStyle w:val="ListParagraph"/>
+        <w:numPr>
+          <w:ilvl w:val="0"/>
+          <w:numId w:val="4"/>
+        </w:numPr>
+      </w:pPr>
+      <w:r>
+        <w:t>In the “TN Spreadsheet” input box, select the TN Spreadsheet provided by the telephone company.</w:t>
+      </w:r>
+    </w:p>
+    <w:p>
+      <w:pPr>
+        <w:pStyle w:val="ListParagraph"/>
+        <w:numPr>
+          <w:ilvl w:val="0"/>
+          <w:numId w:val="4"/>
+        </w:numPr>
+      </w:pPr>
+      <w:r>
+        <w:t>In the “NG911 Geodatabase” box, select the appropriate NG911 geodatabase.</w:t>
+      </w:r>
+    </w:p>
+    <w:p>
+      <w:pPr>
+        <w:pStyle w:val="ListParagraph"/>
+        <w:numPr>
+          <w:ilvl w:val="0"/>
+          <w:numId w:val="4"/>
+        </w:numPr>
+      </w:pPr>
+      <w:r>
+        <w:t>Run the tool.</w:t>
+      </w:r>
+    </w:p>
+    <w:p>
+      <w:r>
+        <w:t>Running “Find Address Range Overlaps”:</w:t>
+      </w:r>
+    </w:p>
+    <w:p>
+      <w:pPr>
+        <w:pStyle w:val="ListParagraph"/>
+        <w:numPr>
+          <w:ilvl w:val="0"/>
+          <w:numId w:val="5"/>
+        </w:numPr>
+      </w:pPr>
+      <w:r>
+        <w:t xml:space="preserve">Open </w:t>
+      </w:r>
+      <w:proofErr w:type="spellStart"/>
+      <w:r>
+        <w:t>ArcCatalog</w:t>
+      </w:r>
+      <w:proofErr w:type="spellEnd"/>
+      <w:r>
+        <w:t xml:space="preserve"> and navigate to the toolbox called “Kansas NG911 GIS Tools”, expand the toolbox, then expand the toolset called “Enhancement Tools.”</w:t>
+      </w:r>
+    </w:p>
+    <w:p>
+      <w:pPr>
+        <w:pStyle w:val="ListParagraph"/>
+        <w:numPr>
+          <w:ilvl w:val="0"/>
+          <w:numId w:val="5"/>
+        </w:numPr>
+      </w:pPr>
+      <w:r>
+        <w:t>Double click on “</w:t>
+      </w:r>
+      <w:r>
+        <w:t>Find Address Range Overlaps</w:t>
+      </w:r>
+      <w:r>
+        <w:t>” to open.</w:t>
+      </w:r>
+    </w:p>
+    <w:p>
+      <w:pPr>
+        <w:pStyle w:val="ListParagraph"/>
+        <w:numPr>
+          <w:ilvl w:val="0"/>
+          <w:numId w:val="5"/>
+        </w:numPr>
+      </w:pPr>
+      <w:r>
+        <w:t>In the “NG911 Geodatabase” box, select the appropriate NG911 geodatabase.</w:t>
+      </w:r>
+    </w:p>
+    <w:p>
+      <w:pPr>
+        <w:pStyle w:val="ListParagraph"/>
+        <w:numPr>
+          <w:ilvl w:val="0"/>
+          <w:numId w:val="5"/>
+        </w:numPr>
+      </w:pPr>
+      <w:r>
+        <w:lastRenderedPageBreak/>
+        <w:t>Run the tool.</w:t>
+      </w:r>
+    </w:p>
+    <w:p>
+      <w:pPr>
+        <w:pStyle w:val="ListParagraph"/>
+        <w:numPr>
+          <w:ilvl w:val="0"/>
+          <w:numId w:val="5"/>
+        </w:numPr>
+      </w:pPr>
+      <w:r>
+        <w:t>If overlapping address ranges exist, they will be exported to a feature class in the NG911 geodatabase called “</w:t>
+      </w:r>
+      <w:proofErr w:type="spellStart"/>
+      <w:r>
+        <w:t>AddressRange_Overlap</w:t>
+      </w:r>
+      <w:proofErr w:type="spellEnd"/>
+      <w:r>
+        <w:t>”.</w:t>
+      </w:r>
+    </w:p>
+    <w:p>
+      <w:r>
         <w:t>Running “US National Grid Calculator”:</w:t>
       </w:r>
     </w:p>
@@ -200,7 +386,15 @@
         </w:numPr>
       </w:pPr>
       <w:r>
-        <w:t>Open ArcCatalog and navigate to the toolbox called “Kansas NG911 GIS Tools”, expand the toolbox, then expand the toolset called “Enhancement Tools.”</w:t>
+        <w:t xml:space="preserve">Open </w:t>
+      </w:r>
+      <w:proofErr w:type="spellStart"/>
+      <w:r>
+        <w:t>ArcCatalog</w:t>
+      </w:r>
+      <w:proofErr w:type="spellEnd"/>
+      <w:r>
+        <w:t xml:space="preserve"> and navigate to the toolbox called “Kansas NG911 GIS Tools”, expand the toolbox, then expand the toolset called “Enhancement Tools.”</w:t>
       </w:r>
     </w:p>
     <w:p>
@@ -236,7 +430,15 @@
         </w:numPr>
       </w:pPr>
       <w:r>
-        <w:t>In the “X Coordinate” box, select the field name for the x coordinate in decimal degrees. In the KS NG9-1-1 GIS Data Model AddressPoints feature class, this is the LONG field.</w:t>
+        <w:t xml:space="preserve">In the “X Coordinate” box, select the field name for the x coordinate in decimal degrees. In the KS NG9-1-1 GIS Data Model </w:t>
+      </w:r>
+      <w:proofErr w:type="spellStart"/>
+      <w:r>
+        <w:t>AddressPoints</w:t>
+      </w:r>
+      <w:proofErr w:type="spellEnd"/>
+      <w:r>
+        <w:t xml:space="preserve"> feature class, this is the LONG field.</w:t>
       </w:r>
     </w:p>
     <w:p>
@@ -257,7 +459,15 @@
         <w:t xml:space="preserve"> name</w:t>
       </w:r>
       <w:r>
-        <w:t xml:space="preserve"> for the y coordinate in decimal degrees. In the KS NG9-1-1 GIS Data Model AddressPoints feature class, this is the LAT field.</w:t>
+        <w:t xml:space="preserve"> for the y coordinate in decimal degrees. In the KS NG9-1-1 GIS Data Model </w:t>
+      </w:r>
+      <w:proofErr w:type="spellStart"/>
+      <w:r>
+        <w:t>AddressPoints</w:t>
+      </w:r>
+      <w:proofErr w:type="spellEnd"/>
+      <w:r>
+        <w:t xml:space="preserve"> feature class, this is the LAT field.</w:t>
       </w:r>
     </w:p>
     <w:p>
@@ -278,7 +488,15 @@
         <w:t xml:space="preserve">name </w:t>
       </w:r>
       <w:r>
-        <w:t>for the US National Grid coordinates. In the KS NG9-1-1 GIS Data Model AddressPoints feature class, this is the USNGRID field.</w:t>
+        <w:t xml:space="preserve">for the US National Grid coordinates. In the KS NG9-1-1 GIS Data Model </w:t>
+      </w:r>
+      <w:proofErr w:type="spellStart"/>
+      <w:r>
+        <w:t>AddressPoints</w:t>
+      </w:r>
+      <w:proofErr w:type="spellEnd"/>
+      <w:r>
+        <w:t xml:space="preserve"> feature class, this is the USNGRID field.</w:t>
       </w:r>
     </w:p>
     <w:p>
@@ -287,111 +505,6 @@
         <w:numPr>
           <w:ilvl w:val="0"/>
           <w:numId w:val="3"/>
-        </w:numPr>
-      </w:pPr>
-      <w:r>
-        <w:t>Run the tool.</w:t>
-      </w:r>
-    </w:p>
-    <w:p/>
-    <w:p/>
-    <w:p>
-      <w:r>
-        <w:lastRenderedPageBreak/>
-        <w:t>Running “Check TN List”:</w:t>
-      </w:r>
-    </w:p>
-    <w:p>
-      <w:r>
-        <w:t xml:space="preserve">This tool requires a telephone number list to be extracted as a spreadsheet </w:t>
-      </w:r>
-      <w:bookmarkStart w:id="0" w:name="_GoBack"/>
-      <w:bookmarkEnd w:id="0"/>
-      <w:r>
-        <w:t xml:space="preserve">by XXX. </w:t>
-      </w:r>
-    </w:p>
-    <w:p>
-      <w:pPr>
-        <w:pStyle w:val="ListParagraph"/>
-        <w:numPr>
-          <w:ilvl w:val="0"/>
-          <w:numId w:val="4"/>
-        </w:numPr>
-      </w:pPr>
-      <w:r>
-        <w:t>Open ArcCatalog and navigate to the toolbox called “Kansas NG911 GIS Tools”, expand the toolbox, then expand the toolset called “Enhancement Tools.”</w:t>
-      </w:r>
-    </w:p>
-    <w:p>
-      <w:pPr>
-        <w:pStyle w:val="ListParagraph"/>
-        <w:numPr>
-          <w:ilvl w:val="0"/>
-          <w:numId w:val="4"/>
-        </w:numPr>
-      </w:pPr>
-      <w:r>
-        <w:t>Double click on “</w:t>
-      </w:r>
-      <w:r>
-        <w:t>Check TN List</w:t>
-      </w:r>
-      <w:r>
-        <w:t>” to open.</w:t>
-      </w:r>
-    </w:p>
-    <w:p>
-      <w:pPr>
-        <w:pStyle w:val="ListParagraph"/>
-        <w:numPr>
-          <w:ilvl w:val="0"/>
-          <w:numId w:val="4"/>
-        </w:numPr>
-      </w:pPr>
-      <w:r>
-        <w:t>In the “</w:t>
-      </w:r>
-      <w:r>
-        <w:t>TN Spreadsheet</w:t>
-      </w:r>
-      <w:r>
-        <w:t xml:space="preserve">” input box, select the </w:t>
-      </w:r>
-      <w:r>
-        <w:t>TN Spreadsheet provided by the telephone company.</w:t>
-      </w:r>
-    </w:p>
-    <w:p>
-      <w:pPr>
-        <w:pStyle w:val="ListParagraph"/>
-        <w:numPr>
-          <w:ilvl w:val="0"/>
-          <w:numId w:val="4"/>
-        </w:numPr>
-      </w:pPr>
-      <w:r>
-        <w:t>In the “</w:t>
-      </w:r>
-      <w:r>
-        <w:t>NG911 Geodatabase</w:t>
-      </w:r>
-      <w:r>
-        <w:t xml:space="preserve">” box, select </w:t>
-      </w:r>
-      <w:r>
-        <w:t>the</w:t>
-      </w:r>
-      <w:r>
-        <w:t xml:space="preserve"> appropriate NG911 geodatabase.</w:t>
-      </w:r>
-    </w:p>
-    <w:p>
-      <w:pPr>
-        <w:pStyle w:val="ListParagraph"/>
-        <w:numPr>
-          <w:ilvl w:val="0"/>
-          <w:numId w:val="4"/>
         </w:numPr>
       </w:pPr>
       <w:r>
@@ -422,12 +535,25 @@
         </w:r>
       </w:hyperlink>
       <w:r>
-        <w:t xml:space="preserve"> and please include in the email which script you were running, any error messages, and a zipped copy of your geodatabase (change the file extension from zip to piz so it gets through the email server).</w:t>
-      </w:r>
-    </w:p>
-    <w:p>
-      <w:r>
-        <w:t>Disclaimer: The Kansas NG9-1-1 GIS Toolbox is provided by the Kansas 911 Coordinating Council, Kansas GIS Policy Board’s Data Access &amp; Support Center (DASC), and associated contributors "as is" and any express or implied warranties, including, but not limited to, the implied warranties of merchantability and fitness for a particular purpose are disclaimed.  In no event shall the Kansas 911 Coordinating Council, DASC, or associated contributors be liable for any direct, indirect, incidental, special, exemplary, or consequential damages (including, but not limited to, procurement of substitute goods or services; loss of use, data, or profits; or business interruption) however caused and on any theory of liability, whether in contract, strict liability, or tort (including negligence or otherwise) arising in any way out of the use of this software, even if advised of the possibility of such damage.</w:t>
+        <w:t xml:space="preserve"> and please include in the email which script you were running, any error messages, and a zipped copy of your geodatabase (change the file extension from zip to </w:t>
+      </w:r>
+      <w:proofErr w:type="spellStart"/>
+      <w:r>
+        <w:t>piz</w:t>
+      </w:r>
+      <w:proofErr w:type="spellEnd"/>
+      <w:r>
+        <w:t xml:space="preserve"> so it gets through the email server).</w:t>
+      </w:r>
+    </w:p>
+    <w:p>
+      <w:r>
+        <w:t>Disclaimer: The Kansas NG9-1-1 GIS Toolbox is provided by the Kansas 911 Coordinating Council, Kansas GIS Policy Board’s Data Access &amp; Support Center (DASC), and associated contributors "as is" and any express or implied warranties, including, but not limited to, the implied warranties of merchantability and fitness for a particular purpose are disclaimed.  In no event shall th</w:t>
+      </w:r>
+      <w:bookmarkStart w:id="0" w:name="_GoBack"/>
+      <w:bookmarkEnd w:id="0"/>
+      <w:r>
+        <w:t>e Kansas 911 Coordinating Council, DASC, or associated contributors be liable for any direct, indirect, incidental, special, exemplary, or consequential damages (including, but not limited to, procurement of substitute goods or services; loss of use, data, or profits; or business interruption) however caused and on any theory of liability, whether in contract, strict liability, or tort (including negligence or otherwise) arising in any way out of the use of this software, even if advised of the possibility of such damage.</w:t>
       </w:r>
     </w:p>
     <w:p/>
@@ -702,6 +828,92 @@
     </w:lvl>
   </w:abstractNum>
   <w:abstractNum w:abstractNumId="3">
+    <w:nsid w:val="5E7D2427"/>
+    <w:multiLevelType w:val="hybridMultilevel"/>
+    <w:tmpl w:val="243A3756"/>
+    <w:lvl w:ilvl="0" w:tplc="0409000F">
+      <w:start w:val="1"/>
+      <w:numFmt w:val="decimal"/>
+      <w:lvlText w:val="%1."/>
+      <w:lvlJc w:val="left"/>
+      <w:pPr>
+        <w:ind w:left="720" w:hanging="360"/>
+      </w:pPr>
+    </w:lvl>
+    <w:lvl w:ilvl="1" w:tplc="04090019" w:tentative="1">
+      <w:start w:val="1"/>
+      <w:numFmt w:val="lowerLetter"/>
+      <w:lvlText w:val="%2."/>
+      <w:lvlJc w:val="left"/>
+      <w:pPr>
+        <w:ind w:left="1440" w:hanging="360"/>
+      </w:pPr>
+    </w:lvl>
+    <w:lvl w:ilvl="2" w:tplc="0409001B" w:tentative="1">
+      <w:start w:val="1"/>
+      <w:numFmt w:val="lowerRoman"/>
+      <w:lvlText w:val="%3."/>
+      <w:lvlJc w:val="right"/>
+      <w:pPr>
+        <w:ind w:left="2160" w:hanging="180"/>
+      </w:pPr>
+    </w:lvl>
+    <w:lvl w:ilvl="3" w:tplc="0409000F" w:tentative="1">
+      <w:start w:val="1"/>
+      <w:numFmt w:val="decimal"/>
+      <w:lvlText w:val="%4."/>
+      <w:lvlJc w:val="left"/>
+      <w:pPr>
+        <w:ind w:left="2880" w:hanging="360"/>
+      </w:pPr>
+    </w:lvl>
+    <w:lvl w:ilvl="4" w:tplc="04090019" w:tentative="1">
+      <w:start w:val="1"/>
+      <w:numFmt w:val="lowerLetter"/>
+      <w:lvlText w:val="%5."/>
+      <w:lvlJc w:val="left"/>
+      <w:pPr>
+        <w:ind w:left="3600" w:hanging="360"/>
+      </w:pPr>
+    </w:lvl>
+    <w:lvl w:ilvl="5" w:tplc="0409001B" w:tentative="1">
+      <w:start w:val="1"/>
+      <w:numFmt w:val="lowerRoman"/>
+      <w:lvlText w:val="%6."/>
+      <w:lvlJc w:val="right"/>
+      <w:pPr>
+        <w:ind w:left="4320" w:hanging="180"/>
+      </w:pPr>
+    </w:lvl>
+    <w:lvl w:ilvl="6" w:tplc="0409000F" w:tentative="1">
+      <w:start w:val="1"/>
+      <w:numFmt w:val="decimal"/>
+      <w:lvlText w:val="%7."/>
+      <w:lvlJc w:val="left"/>
+      <w:pPr>
+        <w:ind w:left="5040" w:hanging="360"/>
+      </w:pPr>
+    </w:lvl>
+    <w:lvl w:ilvl="7" w:tplc="04090019" w:tentative="1">
+      <w:start w:val="1"/>
+      <w:numFmt w:val="lowerLetter"/>
+      <w:lvlText w:val="%8."/>
+      <w:lvlJc w:val="left"/>
+      <w:pPr>
+        <w:ind w:left="5760" w:hanging="360"/>
+      </w:pPr>
+    </w:lvl>
+    <w:lvl w:ilvl="8" w:tplc="0409001B" w:tentative="1">
+      <w:start w:val="1"/>
+      <w:numFmt w:val="lowerRoman"/>
+      <w:lvlText w:val="%9."/>
+      <w:lvlJc w:val="right"/>
+      <w:pPr>
+        <w:ind w:left="6480" w:hanging="180"/>
+      </w:pPr>
+    </w:lvl>
+  </w:abstractNum>
+  <w:abstractNum w:abstractNumId="4">
     <w:nsid w:val="7B554D92"/>
     <w:multiLevelType w:val="hybridMultilevel"/>
     <w:tmpl w:val="4D74E608"/>
@@ -815,7 +1027,7 @@
     </w:lvl>
   </w:abstractNum>
   <w:num w:numId="1">
-    <w:abstractNumId w:val="3"/>
+    <w:abstractNumId w:val="4"/>
   </w:num>
   <w:num w:numId="2">
     <w:abstractNumId w:val="2"/>
@@ -825,6 +1037,9 @@
   </w:num>
   <w:num w:numId="4">
     <w:abstractNumId w:val="0"/>
+  </w:num>
+  <w:num w:numId="5">
+    <w:abstractNumId w:val="3"/>
   </w:num>
 </w:numbering>
 </file>

</xml_diff>

<commit_message>
Documentation and Moved ESN Attribute Tool
Added how-to for TN records, moved ESN attribute tool to the validation
toolset, updated documentation
</commit_message>
<xml_diff>
--- a/Doc/EnhancementTools.docx
+++ b/Doc/EnhancementTools.docx
@@ -59,31 +59,15 @@
         <w:rPr>
           <w:i/>
         </w:rPr>
-        <w:t>Check ESN Attribute:</w:t>
-      </w:r>
-      <w:r>
-        <w:t xml:space="preserve"> makes sure the address point ESN </w:t>
-      </w:r>
-      <w:proofErr w:type="gramStart"/>
-      <w:r>
-        <w:t>attribute</w:t>
-      </w:r>
-      <w:proofErr w:type="gramEnd"/>
-      <w:r>
-        <w:t xml:space="preserve"> corresponds correctly to the ESN area where the address point is physically located.</w:t>
+        <w:t>Check Road Elevation Direction</w:t>
+      </w:r>
+      <w:r>
+        <w:t>: makes sure the ELEV_F and ELEV_T attributes correctly depict the elevation rise and fall of road s</w:t>
       </w:r>
       <w:bookmarkStart w:id="0" w:name="_GoBack"/>
       <w:bookmarkEnd w:id="0"/>
-    </w:p>
-    <w:p>
-      <w:r>
-        <w:rPr>
-          <w:i/>
-        </w:rPr>
-        <w:t>Check Road Elevation Direction</w:t>
-      </w:r>
-      <w:r>
-        <w:t>: makes sure the ELEV_F and ELEV_T attributes correctly depict the elevation rise and fall of road segments.</w:t>
+      <w:r>
+        <w:t>egments.</w:t>
       </w:r>
     </w:p>
     <w:p>
@@ -100,10 +84,16 @@
         <w:t xml:space="preserve"> TN List:</w:t>
       </w:r>
       <w:r>
-        <w:t xml:space="preserve"> geocodes a list of telephone number addresses against the MSAG information in the NG911 Address Points and Road Centerlines. </w:t>
-      </w:r>
-      <w:r>
-        <w:t xml:space="preserve">This tool requires a TN (telephone number) list. </w:t>
+        <w:t xml:space="preserve"> geocodes a list of telephone number addresses against the MSAG information in the NG911 Address Points and Road Centerlines. This tool requires a TN (telephone number) list. </w:t>
+      </w:r>
+      <w:r>
+        <w:t xml:space="preserve">Directions for obtaining the TN list are found in the </w:t>
+      </w:r>
+      <w:r>
+        <w:t>Downloading_TN_records_from_911IM</w:t>
+      </w:r>
+      <w:r>
+        <w:t xml:space="preserve"> document.</w:t>
       </w:r>
     </w:p>
     <w:p>
@@ -181,7 +171,7 @@
         </w:numPr>
       </w:pPr>
       <w:r>
-        <w:t>Enhancement_CheckESNAttribute.py</w:t>
+        <w:t>Enhancement_CheckRoadElevationDirection.py</w:t>
       </w:r>
     </w:p>
     <w:p>
@@ -193,7 +183,10 @@
         </w:numPr>
       </w:pPr>
       <w:r>
-        <w:t>Enhancement_CheckRoadElevationDirection.py</w:t>
+        <w:t>Enhancement_CheckTN</w:t>
+      </w:r>
+      <w:r>
+        <w:t>.py</w:t>
       </w:r>
     </w:p>
     <w:p>
@@ -205,10 +198,7 @@
         </w:numPr>
       </w:pPr>
       <w:r>
-        <w:t>Enhancement_CheckTN</w:t>
-      </w:r>
-      <w:r>
-        <w:t>.py</w:t>
+        <w:t>Enhancement_FindAddressRangeOverlaps.py</w:t>
       </w:r>
     </w:p>
     <w:p>
@@ -220,7 +210,7 @@
         </w:numPr>
       </w:pPr>
       <w:r>
-        <w:t>Enhancement_FindAddressRangeOverlaps.py</w:t>
+        <w:t>Enhancement_USNGCal.py</w:t>
       </w:r>
     </w:p>
     <w:p>
@@ -232,18 +222,6 @@
         </w:numPr>
       </w:pPr>
       <w:r>
-        <w:t>Enhancement_USNGCal.py</w:t>
-      </w:r>
-    </w:p>
-    <w:p>
-      <w:pPr>
-        <w:pStyle w:val="ListParagraph"/>
-        <w:numPr>
-          <w:ilvl w:val="1"/>
-          <w:numId w:val="1"/>
-        </w:numPr>
-      </w:pPr>
-      <w:r>
         <w:t>CoordConvertor.py</w:t>
       </w:r>
     </w:p>
@@ -341,6 +319,8 @@
         <w:t>Run the tool.</w:t>
       </w:r>
     </w:p>
+    <w:p/>
+    <w:p/>
     <w:p>
       <w:r>
         <w:lastRenderedPageBreak/>
@@ -417,15 +397,15 @@
     </w:p>
     <w:p>
       <w:r>
-        <w:t>Running “Check ESN Attribute”:</w:t>
-      </w:r>
-    </w:p>
-    <w:p>
-      <w:pPr>
-        <w:pStyle w:val="ListParagraph"/>
-        <w:numPr>
-          <w:ilvl w:val="0"/>
-          <w:numId w:val="7"/>
+        <w:t>Running “Check Road Elevation Direction”:</w:t>
+      </w:r>
+    </w:p>
+    <w:p>
+      <w:pPr>
+        <w:pStyle w:val="ListParagraph"/>
+        <w:numPr>
+          <w:ilvl w:val="0"/>
+          <w:numId w:val="8"/>
         </w:numPr>
       </w:pPr>
       <w:r>
@@ -445,7 +425,7 @@
         <w:pStyle w:val="ListParagraph"/>
         <w:numPr>
           <w:ilvl w:val="0"/>
-          <w:numId w:val="7"/>
+          <w:numId w:val="8"/>
         </w:numPr>
       </w:pPr>
       <w:r>
@@ -457,7 +437,7 @@
         <w:pStyle w:val="ListParagraph"/>
         <w:numPr>
           <w:ilvl w:val="0"/>
-          <w:numId w:val="7"/>
+          <w:numId w:val="8"/>
         </w:numPr>
       </w:pPr>
       <w:r>
@@ -469,19 +449,7 @@
         <w:pStyle w:val="ListParagraph"/>
         <w:numPr>
           <w:ilvl w:val="0"/>
-          <w:numId w:val="7"/>
-        </w:numPr>
-      </w:pPr>
-      <w:r>
-        <w:t xml:space="preserve">In the “ESZ Layer” input box, identify which layer in your geodatabase is the ESZ layer. </w:t>
-      </w:r>
-    </w:p>
-    <w:p>
-      <w:pPr>
-        <w:pStyle w:val="ListParagraph"/>
-        <w:numPr>
-          <w:ilvl w:val="0"/>
-          <w:numId w:val="7"/>
+          <w:numId w:val="8"/>
         </w:numPr>
       </w:pPr>
       <w:r>
@@ -501,7 +469,7 @@
         <w:pStyle w:val="ListParagraph"/>
         <w:numPr>
           <w:ilvl w:val="0"/>
-          <w:numId w:val="7"/>
+          <w:numId w:val="8"/>
         </w:numPr>
       </w:pPr>
       <w:r>
@@ -510,17 +478,27 @@
     </w:p>
     <w:p>
       <w:r>
-        <w:t>Running “Check Road Elevation Direction”:</w:t>
-      </w:r>
-    </w:p>
-    <w:p>
-      <w:pPr>
-        <w:pStyle w:val="ListParagraph"/>
-        <w:numPr>
-          <w:ilvl w:val="0"/>
-          <w:numId w:val="8"/>
-        </w:numPr>
-      </w:pPr>
+        <w:t>Running “Check TN List”:</w:t>
+      </w:r>
+    </w:p>
+    <w:p>
+      <w:r>
+        <w:t>This tool requires a telephone number list to be extracted as a spreadsheet.</w:t>
+      </w:r>
+      <w:r>
+        <w:t xml:space="preserve"> </w:t>
+      </w:r>
+      <w:r>
+        <w:t xml:space="preserve">Directions for obtaining the TN list are found in the </w:t>
+      </w:r>
+      <w:r>
+        <w:t>Downloading_TN_records_from_911IM</w:t>
+      </w:r>
+      <w:r>
+        <w:t xml:space="preserve"> document.</w:t>
+      </w:r>
+    </w:p>
+    <w:p>
       <w:r>
         <w:t xml:space="preserve">Open </w:t>
       </w:r>
@@ -538,51 +516,104 @@
         <w:pStyle w:val="ListParagraph"/>
         <w:numPr>
           <w:ilvl w:val="0"/>
-          <w:numId w:val="8"/>
-        </w:numPr>
-      </w:pPr>
-      <w:r>
-        <w:t>Double click on the desired tool to open.</w:t>
-      </w:r>
-    </w:p>
-    <w:p>
-      <w:pPr>
-        <w:pStyle w:val="ListParagraph"/>
-        <w:numPr>
-          <w:ilvl w:val="0"/>
-          <w:numId w:val="8"/>
-        </w:numPr>
-      </w:pPr>
-      <w:r>
-        <w:t>In the “NG911 Geodatabase” input box, put in the full path of the NG911 geodatabase.</w:t>
-      </w:r>
-    </w:p>
-    <w:p>
-      <w:pPr>
-        <w:pStyle w:val="ListParagraph"/>
-        <w:numPr>
-          <w:ilvl w:val="0"/>
-          <w:numId w:val="8"/>
-        </w:numPr>
-      </w:pPr>
-      <w:r>
-        <w:t>Results will be reported in the “</w:t>
+          <w:numId w:val="4"/>
+        </w:numPr>
+      </w:pPr>
+      <w:r>
+        <w:t>Double click on “Check TN List” to open.</w:t>
+      </w:r>
+    </w:p>
+    <w:p>
+      <w:pPr>
+        <w:pStyle w:val="ListParagraph"/>
+        <w:numPr>
+          <w:ilvl w:val="0"/>
+          <w:numId w:val="4"/>
+        </w:numPr>
+      </w:pPr>
+      <w:r>
+        <w:t>In the “TN Spreadsheet” input box, select the TN Spreadsheet provided by the telephone company.</w:t>
+      </w:r>
+    </w:p>
+    <w:p>
+      <w:pPr>
+        <w:pStyle w:val="ListParagraph"/>
+        <w:numPr>
+          <w:ilvl w:val="0"/>
+          <w:numId w:val="4"/>
+        </w:numPr>
+      </w:pPr>
+      <w:r>
+        <w:t>In the “NG911 Geodatabase” box, select the appropriate NG911 geodatabase.</w:t>
+      </w:r>
+    </w:p>
+    <w:p>
+      <w:pPr>
+        <w:pStyle w:val="ListParagraph"/>
+        <w:numPr>
+          <w:ilvl w:val="0"/>
+          <w:numId w:val="4"/>
+        </w:numPr>
+      </w:pPr>
+      <w:r>
+        <w:t>Run the tool.</w:t>
+      </w:r>
+    </w:p>
+    <w:p>
+      <w:r>
+        <w:t>Running “Find Address Range Overlaps”:</w:t>
+      </w:r>
+    </w:p>
+    <w:p>
+      <w:pPr>
+        <w:pStyle w:val="ListParagraph"/>
+        <w:numPr>
+          <w:ilvl w:val="0"/>
+          <w:numId w:val="5"/>
+        </w:numPr>
+      </w:pPr>
+      <w:r>
+        <w:t xml:space="preserve">Open </w:t>
       </w:r>
       <w:proofErr w:type="spellStart"/>
       <w:r>
-        <w:t>FieldValuesCheckResults</w:t>
+        <w:t>ArcCatalog</w:t>
       </w:r>
       <w:proofErr w:type="spellEnd"/>
       <w:r>
-        <w:t>” table.</w:t>
-      </w:r>
-    </w:p>
-    <w:p>
-      <w:pPr>
-        <w:pStyle w:val="ListParagraph"/>
-        <w:numPr>
-          <w:ilvl w:val="0"/>
-          <w:numId w:val="8"/>
+        <w:t xml:space="preserve"> and navigate to the toolbox called “Kansas NG911 GIS Tools”, expand the toolbox, then expand the toolset called “Enhancement Tools.”</w:t>
+      </w:r>
+    </w:p>
+    <w:p>
+      <w:pPr>
+        <w:pStyle w:val="ListParagraph"/>
+        <w:numPr>
+          <w:ilvl w:val="0"/>
+          <w:numId w:val="5"/>
+        </w:numPr>
+      </w:pPr>
+      <w:r>
+        <w:t>Double click on “Find Address Range Overlaps” to open.</w:t>
+      </w:r>
+    </w:p>
+    <w:p>
+      <w:pPr>
+        <w:pStyle w:val="ListParagraph"/>
+        <w:numPr>
+          <w:ilvl w:val="0"/>
+          <w:numId w:val="5"/>
+        </w:numPr>
+      </w:pPr>
+      <w:r>
+        <w:t>In the “NG911 Geodatabase” box, select the appropriate NG911 geodatabase.</w:t>
+      </w:r>
+    </w:p>
+    <w:p>
+      <w:pPr>
+        <w:pStyle w:val="ListParagraph"/>
+        <w:numPr>
+          <w:ilvl w:val="0"/>
+          <w:numId w:val="5"/>
         </w:numPr>
       </w:pPr>
       <w:r>
@@ -590,188 +621,29 @@
       </w:r>
     </w:p>
     <w:p>
-      <w:r>
-        <w:t>Running “Check TN List”:</w:t>
-      </w:r>
-    </w:p>
-    <w:p>
-      <w:r>
-        <w:t>This tool requires a telephone number list to be extracted as a spreadsheet.</w:t>
-      </w:r>
-      <w:r>
-        <w:t xml:space="preserve"> For more information, please contact Sherry Massey with Dickinson County.</w:t>
-      </w:r>
-      <w:r>
-        <w:t xml:space="preserve"> </w:t>
-      </w:r>
-    </w:p>
-    <w:p>
-      <w:pPr>
-        <w:pStyle w:val="ListParagraph"/>
-        <w:numPr>
-          <w:ilvl w:val="0"/>
-          <w:numId w:val="4"/>
-        </w:numPr>
-      </w:pPr>
-      <w:r>
-        <w:t xml:space="preserve">Open </w:t>
+      <w:pPr>
+        <w:pStyle w:val="ListParagraph"/>
+        <w:numPr>
+          <w:ilvl w:val="0"/>
+          <w:numId w:val="5"/>
+        </w:numPr>
+      </w:pPr>
+      <w:r>
+        <w:t>If overlapping address ranges exist, they will be exported to a feature class in the NG911 geodatabase called “</w:t>
       </w:r>
       <w:proofErr w:type="spellStart"/>
       <w:r>
-        <w:t>ArcCatalog</w:t>
+        <w:t>AddressRange_Overlap</w:t>
       </w:r>
       <w:proofErr w:type="spellEnd"/>
       <w:r>
-        <w:t xml:space="preserve"> and navigate to the toolbox called “Kansas NG911 GIS Tools”, expand the toolbox, then expand the toolset called “Enhancement Tools.”</w:t>
-      </w:r>
-    </w:p>
-    <w:p>
-      <w:pPr>
-        <w:pStyle w:val="ListParagraph"/>
-        <w:numPr>
-          <w:ilvl w:val="0"/>
-          <w:numId w:val="4"/>
-        </w:numPr>
-      </w:pPr>
-      <w:r>
-        <w:t>Double click on “Check TN List” to open.</w:t>
-      </w:r>
-    </w:p>
-    <w:p>
-      <w:pPr>
-        <w:pStyle w:val="ListParagraph"/>
-        <w:numPr>
-          <w:ilvl w:val="0"/>
-          <w:numId w:val="4"/>
-        </w:numPr>
-      </w:pPr>
-      <w:r>
-        <w:t>In the “TN Spreadsheet” input box, select the TN Spreadsheet provided by the telephone company.</w:t>
-      </w:r>
-    </w:p>
-    <w:p>
-      <w:pPr>
-        <w:pStyle w:val="ListParagraph"/>
-        <w:numPr>
-          <w:ilvl w:val="0"/>
-          <w:numId w:val="4"/>
-        </w:numPr>
-      </w:pPr>
-      <w:r>
-        <w:t>In the “NG911 Geodatabase” box, select the appropriate NG911 geodatabase.</w:t>
-      </w:r>
-    </w:p>
-    <w:p>
-      <w:pPr>
-        <w:pStyle w:val="ListParagraph"/>
-        <w:numPr>
-          <w:ilvl w:val="0"/>
-          <w:numId w:val="4"/>
-        </w:numPr>
-      </w:pPr>
-      <w:r>
-        <w:t>Run the tool.</w:t>
-      </w:r>
-    </w:p>
-    <w:p>
-      <w:pPr>
-        <w:pStyle w:val="ListParagraph"/>
-      </w:pPr>
-    </w:p>
-    <w:p>
-      <w:pPr>
-        <w:pStyle w:val="ListParagraph"/>
-      </w:pPr>
-    </w:p>
-    <w:p>
-      <w:pPr>
-        <w:pStyle w:val="ListParagraph"/>
-      </w:pPr>
-    </w:p>
+        <w:t>”.</w:t>
+      </w:r>
+    </w:p>
+    <w:p/>
     <w:p>
       <w:r>
         <w:lastRenderedPageBreak/>
-        <w:t>Running “Find Address Range Overlaps”:</w:t>
-      </w:r>
-    </w:p>
-    <w:p>
-      <w:pPr>
-        <w:pStyle w:val="ListParagraph"/>
-        <w:numPr>
-          <w:ilvl w:val="0"/>
-          <w:numId w:val="5"/>
-        </w:numPr>
-      </w:pPr>
-      <w:r>
-        <w:t xml:space="preserve">Open </w:t>
-      </w:r>
-      <w:proofErr w:type="spellStart"/>
-      <w:r>
-        <w:t>ArcCatalog</w:t>
-      </w:r>
-      <w:proofErr w:type="spellEnd"/>
-      <w:r>
-        <w:t xml:space="preserve"> and navigate to the toolbox called “Kansas NG911 GIS Tools”, expand the toolbox, then expand the toolset called “Enhancement Tools.”</w:t>
-      </w:r>
-    </w:p>
-    <w:p>
-      <w:pPr>
-        <w:pStyle w:val="ListParagraph"/>
-        <w:numPr>
-          <w:ilvl w:val="0"/>
-          <w:numId w:val="5"/>
-        </w:numPr>
-      </w:pPr>
-      <w:r>
-        <w:t>Double click on “Find Address Range Overlaps” to open.</w:t>
-      </w:r>
-    </w:p>
-    <w:p>
-      <w:pPr>
-        <w:pStyle w:val="ListParagraph"/>
-        <w:numPr>
-          <w:ilvl w:val="0"/>
-          <w:numId w:val="5"/>
-        </w:numPr>
-      </w:pPr>
-      <w:r>
-        <w:t>In the “NG911 Geodatabase” box, select the appropriate NG911 geodatabase.</w:t>
-      </w:r>
-    </w:p>
-    <w:p>
-      <w:pPr>
-        <w:pStyle w:val="ListParagraph"/>
-        <w:numPr>
-          <w:ilvl w:val="0"/>
-          <w:numId w:val="5"/>
-        </w:numPr>
-      </w:pPr>
-      <w:r>
-        <w:t>Run the tool.</w:t>
-      </w:r>
-    </w:p>
-    <w:p>
-      <w:pPr>
-        <w:pStyle w:val="ListParagraph"/>
-        <w:numPr>
-          <w:ilvl w:val="0"/>
-          <w:numId w:val="5"/>
-        </w:numPr>
-      </w:pPr>
-      <w:r>
-        <w:t>If overlapping address ranges exist, they will be exported to a feature class in the NG911 geodatabase called “</w:t>
-      </w:r>
-      <w:proofErr w:type="spellStart"/>
-      <w:r>
-        <w:t>AddressRange_Overlap</w:t>
-      </w:r>
-      <w:proofErr w:type="spellEnd"/>
-      <w:r>
-        <w:t>”.</w:t>
-      </w:r>
-    </w:p>
-    <w:p>
-      <w:r>
         <w:t>Running “US National Grid Calculator”:</w:t>
       </w:r>
     </w:p>

</xml_diff>

<commit_message>
Added road alias tool, various tweaks for Sherry
Added verify road alias table & associated KS_HWY file, also tweaked
things for Sherry M.: noted geocoding ties in reporting, converted label
pieces to string, make overlapping address tool run twice (once for even
& both, once for odd & both), and made sure tool is 10.1/10.2
compatible.
</commit_message>
<xml_diff>
--- a/Doc/EnhancementTools.docx
+++ b/Doc/EnhancementTools.docx
@@ -62,12 +62,7 @@
         <w:t>Check Road Elevation Direction</w:t>
       </w:r>
       <w:r>
-        <w:t>: makes sure the ELEV_F and ELEV_T attributes correctly depict the elevation rise and fall of road s</w:t>
-      </w:r>
-      <w:bookmarkStart w:id="0" w:name="_GoBack"/>
-      <w:bookmarkEnd w:id="0"/>
-      <w:r>
-        <w:t>egments.</w:t>
+        <w:t>: makes sure the ELEV_F and ELEV_T attributes correctly depict the elevation rise and fall of road segments.</w:t>
       </w:r>
     </w:p>
     <w:p>
@@ -115,10 +110,27 @@
         <w:t>US National Grid Calculator</w:t>
       </w:r>
       <w:r>
+        <w:rPr>
+          <w:i/>
+        </w:rPr>
+        <w:t>:</w:t>
+      </w:r>
+      <w:r>
         <w:t xml:space="preserve"> generates US National Grid coordinates based on the X &amp; Y coordinates of the address point file</w:t>
       </w:r>
       <w:r>
         <w:t xml:space="preserve">. </w:t>
+      </w:r>
+    </w:p>
+    <w:p>
+      <w:r>
+        <w:rPr>
+          <w:i/>
+        </w:rPr>
+        <w:t>Verify Road Alias:</w:t>
+      </w:r>
+      <w:r>
+        <w:t xml:space="preserve"> checks the road alias name against an approved highway name list.</w:t>
       </w:r>
     </w:p>
     <w:p>
@@ -222,6 +234,18 @@
         </w:numPr>
       </w:pPr>
       <w:r>
+        <w:t>Enhancement_VerifyRoadAlias.py</w:t>
+      </w:r>
+    </w:p>
+    <w:p>
+      <w:pPr>
+        <w:pStyle w:val="ListParagraph"/>
+        <w:numPr>
+          <w:ilvl w:val="1"/>
+          <w:numId w:val="1"/>
+        </w:numPr>
+      </w:pPr>
+      <w:r>
         <w:t>CoordConvertor.py</w:t>
       </w:r>
     </w:p>
@@ -323,16 +347,334 @@
     <w:p/>
     <w:p>
       <w:r>
+        <w:t>Running “Calculate Label”:</w:t>
+      </w:r>
+    </w:p>
+    <w:p>
+      <w:pPr>
+        <w:pStyle w:val="ListParagraph"/>
+        <w:numPr>
+          <w:ilvl w:val="0"/>
+          <w:numId w:val="6"/>
+        </w:numPr>
+      </w:pPr>
+      <w:r>
+        <w:t xml:space="preserve">Open </w:t>
+      </w:r>
+      <w:proofErr w:type="spellStart"/>
+      <w:r>
+        <w:t>ArcCatalog</w:t>
+      </w:r>
+      <w:proofErr w:type="spellEnd"/>
+      <w:r>
+        <w:t xml:space="preserve"> and navigate to the toolbox called “Kansas NG911 GIS Tools”, expand the toolbox, then expand the toolset called “Enhancement Tools.”</w:t>
+      </w:r>
+    </w:p>
+    <w:p>
+      <w:pPr>
+        <w:pStyle w:val="ListParagraph"/>
+        <w:numPr>
+          <w:ilvl w:val="0"/>
+          <w:numId w:val="6"/>
+        </w:numPr>
+      </w:pPr>
+      <w:r>
+        <w:t>Double click on the desired tool to open.</w:t>
+      </w:r>
+    </w:p>
+    <w:p>
+      <w:pPr>
+        <w:pStyle w:val="ListParagraph"/>
+        <w:numPr>
+          <w:ilvl w:val="0"/>
+          <w:numId w:val="6"/>
+        </w:numPr>
+      </w:pPr>
+      <w:r>
+        <w:t xml:space="preserve">In the “Feature Class to Receive Label” input box, select the layer (Address Points or Road Centerline, any other layer will not process) that you want to create labels for. </w:t>
+      </w:r>
+    </w:p>
+    <w:p>
+      <w:pPr>
+        <w:pStyle w:val="ListParagraph"/>
+        <w:numPr>
+          <w:ilvl w:val="0"/>
+          <w:numId w:val="6"/>
+        </w:numPr>
+      </w:pPr>
+      <w:r>
+        <w:t>If you only want to update labels where records are blank, check the box.</w:t>
+      </w:r>
+    </w:p>
+    <w:p>
+      <w:pPr>
+        <w:pStyle w:val="ListParagraph"/>
+        <w:numPr>
+          <w:ilvl w:val="0"/>
+          <w:numId w:val="6"/>
+        </w:numPr>
+      </w:pPr>
+      <w:r>
+        <w:t>Run the tool.</w:t>
+      </w:r>
+    </w:p>
+    <w:p>
+      <w:r>
+        <w:t>Running “Check Road Elevation Direction”:</w:t>
+      </w:r>
+    </w:p>
+    <w:p>
+      <w:pPr>
+        <w:pStyle w:val="ListParagraph"/>
+        <w:numPr>
+          <w:ilvl w:val="0"/>
+          <w:numId w:val="8"/>
+        </w:numPr>
+      </w:pPr>
+      <w:r>
+        <w:t xml:space="preserve">Open </w:t>
+      </w:r>
+      <w:proofErr w:type="spellStart"/>
+      <w:r>
+        <w:t>ArcCatalog</w:t>
+      </w:r>
+      <w:proofErr w:type="spellEnd"/>
+      <w:r>
+        <w:t xml:space="preserve"> and navigate to the toolbox called “Kansas NG911 GIS Tools”, expand the toolbox, then expand the toolset called “Enhancement Tools.”</w:t>
+      </w:r>
+    </w:p>
+    <w:p>
+      <w:pPr>
+        <w:pStyle w:val="ListParagraph"/>
+        <w:numPr>
+          <w:ilvl w:val="0"/>
+          <w:numId w:val="8"/>
+        </w:numPr>
+      </w:pPr>
+      <w:r>
+        <w:t>Double click on the desired tool to open.</w:t>
+      </w:r>
+    </w:p>
+    <w:p>
+      <w:pPr>
+        <w:pStyle w:val="ListParagraph"/>
+        <w:numPr>
+          <w:ilvl w:val="0"/>
+          <w:numId w:val="8"/>
+        </w:numPr>
+      </w:pPr>
+      <w:r>
+        <w:t>In the “NG911 Geodatabase” input box, put in the full path of the NG911 geodatabase.</w:t>
+      </w:r>
+    </w:p>
+    <w:p>
+      <w:pPr>
+        <w:pStyle w:val="ListParagraph"/>
+        <w:numPr>
+          <w:ilvl w:val="0"/>
+          <w:numId w:val="8"/>
+        </w:numPr>
+      </w:pPr>
+      <w:r>
+        <w:t>Run the tool.</w:t>
+      </w:r>
+    </w:p>
+    <w:p>
+      <w:pPr>
+        <w:pStyle w:val="ListParagraph"/>
+        <w:numPr>
+          <w:ilvl w:val="0"/>
+          <w:numId w:val="8"/>
+        </w:numPr>
+      </w:pPr>
+      <w:r>
+        <w:t>Results will be reported in the “</w:t>
+      </w:r>
+      <w:proofErr w:type="spellStart"/>
+      <w:r>
+        <w:t>FieldValuesCheckResults</w:t>
+      </w:r>
+      <w:proofErr w:type="spellEnd"/>
+      <w:r>
+        <w:t>” table.</w:t>
+      </w:r>
+    </w:p>
+    <w:p>
+      <w:r>
+        <w:t>Running “Check TN List”:</w:t>
+      </w:r>
+    </w:p>
+    <w:p>
+      <w:r>
+        <w:t>This tool requires a telephone number list to be extracted as a spreadsheet.</w:t>
+      </w:r>
+      <w:r>
+        <w:t xml:space="preserve"> </w:t>
+      </w:r>
+      <w:r>
+        <w:t xml:space="preserve">Directions for obtaining the TN list are found in the </w:t>
+      </w:r>
+      <w:r>
+        <w:t>Downloading_TN_records_from_911IM</w:t>
+      </w:r>
+      <w:r>
+        <w:t xml:space="preserve"> document.</w:t>
+      </w:r>
+    </w:p>
+    <w:p>
+      <w:r>
+        <w:t xml:space="preserve">Open </w:t>
+      </w:r>
+      <w:proofErr w:type="spellStart"/>
+      <w:r>
+        <w:t>ArcCatalog</w:t>
+      </w:r>
+      <w:proofErr w:type="spellEnd"/>
+      <w:r>
+        <w:t xml:space="preserve"> and navigate to the toolbox called “Kansas NG911 GIS Tools”, expand the toolbox, then expand the toolset called “Enhancement Tools.”</w:t>
+      </w:r>
+    </w:p>
+    <w:p>
+      <w:pPr>
+        <w:pStyle w:val="ListParagraph"/>
+        <w:numPr>
+          <w:ilvl w:val="0"/>
+          <w:numId w:val="4"/>
+        </w:numPr>
+      </w:pPr>
+      <w:r>
+        <w:t>Double click on “Check TN List” to open.</w:t>
+      </w:r>
+    </w:p>
+    <w:p>
+      <w:pPr>
+        <w:pStyle w:val="ListParagraph"/>
+        <w:numPr>
+          <w:ilvl w:val="0"/>
+          <w:numId w:val="4"/>
+        </w:numPr>
+      </w:pPr>
+      <w:r>
+        <w:t>In the “TN Spreadsheet” input box, select the TN Spreadsheet provided by the telephone company.</w:t>
+      </w:r>
+    </w:p>
+    <w:p>
+      <w:pPr>
+        <w:pStyle w:val="ListParagraph"/>
+        <w:numPr>
+          <w:ilvl w:val="0"/>
+          <w:numId w:val="4"/>
+        </w:numPr>
+      </w:pPr>
+      <w:r>
+        <w:t>In the “NG911 Geodatabase” box, select the appropriate NG911 geodatabase.</w:t>
+      </w:r>
+    </w:p>
+    <w:p>
+      <w:pPr>
+        <w:pStyle w:val="ListParagraph"/>
+        <w:numPr>
+          <w:ilvl w:val="0"/>
+          <w:numId w:val="4"/>
+        </w:numPr>
+      </w:pPr>
+      <w:r>
+        <w:t>Run the tool.</w:t>
+      </w:r>
+    </w:p>
+    <w:p>
+      <w:r>
+        <w:t>Running “Find Address Range Overlaps”:</w:t>
+      </w:r>
+    </w:p>
+    <w:p>
+      <w:pPr>
+        <w:pStyle w:val="ListParagraph"/>
+        <w:numPr>
+          <w:ilvl w:val="0"/>
+          <w:numId w:val="5"/>
+        </w:numPr>
+      </w:pPr>
+      <w:r>
+        <w:t xml:space="preserve">Open </w:t>
+      </w:r>
+      <w:proofErr w:type="spellStart"/>
+      <w:r>
+        <w:t>ArcCatalog</w:t>
+      </w:r>
+      <w:proofErr w:type="spellEnd"/>
+      <w:r>
+        <w:t xml:space="preserve"> and navigate to the toolbox called “Kansas NG911 GIS Tools”, expand the toolbox, then expand the toolset called “Enhancement Tools.”</w:t>
+      </w:r>
+    </w:p>
+    <w:p>
+      <w:pPr>
+        <w:pStyle w:val="ListParagraph"/>
+        <w:numPr>
+          <w:ilvl w:val="0"/>
+          <w:numId w:val="5"/>
+        </w:numPr>
+      </w:pPr>
+      <w:r>
+        <w:t>Double click on “Find Address Range Overlaps” to open.</w:t>
+      </w:r>
+    </w:p>
+    <w:p>
+      <w:pPr>
+        <w:pStyle w:val="ListParagraph"/>
+        <w:numPr>
+          <w:ilvl w:val="0"/>
+          <w:numId w:val="5"/>
+        </w:numPr>
+      </w:pPr>
+      <w:r>
+        <w:t>In the “NG911 Geodatabase” box, select the appropriate NG911 geodatabase.</w:t>
+      </w:r>
+    </w:p>
+    <w:p>
+      <w:pPr>
+        <w:pStyle w:val="ListParagraph"/>
+        <w:numPr>
+          <w:ilvl w:val="0"/>
+          <w:numId w:val="5"/>
+        </w:numPr>
+      </w:pPr>
+      <w:r>
+        <w:t>Run the tool.</w:t>
+      </w:r>
+    </w:p>
+    <w:p>
+      <w:pPr>
+        <w:pStyle w:val="ListParagraph"/>
+        <w:numPr>
+          <w:ilvl w:val="0"/>
+          <w:numId w:val="5"/>
+        </w:numPr>
+      </w:pPr>
+      <w:r>
         <w:lastRenderedPageBreak/>
-        <w:t>Running “Calculate Label”:</w:t>
-      </w:r>
-    </w:p>
-    <w:p>
-      <w:pPr>
-        <w:pStyle w:val="ListParagraph"/>
-        <w:numPr>
-          <w:ilvl w:val="0"/>
-          <w:numId w:val="6"/>
+        <w:t>If overlapping address ranges exist, they will be exported to a feature class in the NG911 geodatabase called “</w:t>
+      </w:r>
+      <w:proofErr w:type="spellStart"/>
+      <w:r>
+        <w:t>AddressRange_Overlap</w:t>
+      </w:r>
+      <w:proofErr w:type="spellEnd"/>
+      <w:r>
+        <w:t>”.</w:t>
+      </w:r>
+    </w:p>
+    <w:p>
+      <w:r>
+        <w:t>Running “US National Grid Calculator”:</w:t>
+      </w:r>
+    </w:p>
+    <w:p>
+      <w:pPr>
+        <w:pStyle w:val="ListParagraph"/>
+        <w:numPr>
+          <w:ilvl w:val="0"/>
+          <w:numId w:val="3"/>
         </w:numPr>
       </w:pPr>
       <w:r>
@@ -352,43 +694,109 @@
         <w:pStyle w:val="ListParagraph"/>
         <w:numPr>
           <w:ilvl w:val="0"/>
-          <w:numId w:val="6"/>
-        </w:numPr>
-      </w:pPr>
-      <w:r>
-        <w:t>Double click on the desired tool to open.</w:t>
-      </w:r>
-    </w:p>
-    <w:p>
-      <w:pPr>
-        <w:pStyle w:val="ListParagraph"/>
-        <w:numPr>
-          <w:ilvl w:val="0"/>
-          <w:numId w:val="6"/>
-        </w:numPr>
-      </w:pPr>
-      <w:r>
-        <w:t xml:space="preserve">In the “Feature Class to Receive Label” input box, select the layer (Address Points or Road Centerline, any other layer will not process) that you want to create labels for. </w:t>
-      </w:r>
-    </w:p>
-    <w:p>
-      <w:pPr>
-        <w:pStyle w:val="ListParagraph"/>
-        <w:numPr>
-          <w:ilvl w:val="0"/>
-          <w:numId w:val="6"/>
-        </w:numPr>
-      </w:pPr>
-      <w:r>
-        <w:t>If you only want to update labels where records are blank, check the box.</w:t>
-      </w:r>
-    </w:p>
-    <w:p>
-      <w:pPr>
-        <w:pStyle w:val="ListParagraph"/>
-        <w:numPr>
-          <w:ilvl w:val="0"/>
-          <w:numId w:val="6"/>
+          <w:numId w:val="3"/>
+        </w:numPr>
+      </w:pPr>
+      <w:r>
+        <w:t>Double click on “US National Grid Calculator” to open.</w:t>
+      </w:r>
+    </w:p>
+    <w:p>
+      <w:pPr>
+        <w:pStyle w:val="ListParagraph"/>
+        <w:numPr>
+          <w:ilvl w:val="0"/>
+          <w:numId w:val="3"/>
+        </w:numPr>
+      </w:pPr>
+      <w:r>
+        <w:t>In the “Feature Class” input box, select the layer that needs US National Grid Coordinates updated.</w:t>
+      </w:r>
+    </w:p>
+    <w:p>
+      <w:pPr>
+        <w:pStyle w:val="ListParagraph"/>
+        <w:numPr>
+          <w:ilvl w:val="0"/>
+          <w:numId w:val="3"/>
+        </w:numPr>
+      </w:pPr>
+      <w:r>
+        <w:t xml:space="preserve">In the “X Coordinate” box, select the field name for the x coordinate in decimal degrees. In the KS NG9-1-1 GIS Data Model </w:t>
+      </w:r>
+      <w:proofErr w:type="spellStart"/>
+      <w:r>
+        <w:t>AddressPoints</w:t>
+      </w:r>
+      <w:proofErr w:type="spellEnd"/>
+      <w:r>
+        <w:t xml:space="preserve"> feature class, this is the LONG field.</w:t>
+      </w:r>
+    </w:p>
+    <w:p>
+      <w:pPr>
+        <w:pStyle w:val="ListParagraph"/>
+        <w:numPr>
+          <w:ilvl w:val="0"/>
+          <w:numId w:val="3"/>
+        </w:numPr>
+      </w:pPr>
+      <w:r>
+        <w:t>In the “”Y Coordinate” box, s</w:t>
+      </w:r>
+      <w:r>
+        <w:t>elect the field</w:t>
+      </w:r>
+      <w:r>
+        <w:t xml:space="preserve"> name</w:t>
+      </w:r>
+      <w:r>
+        <w:t xml:space="preserve"> for the y coordinate in decimal degrees. In the KS NG9-1-1 GIS Data Model </w:t>
+      </w:r>
+      <w:proofErr w:type="spellStart"/>
+      <w:r>
+        <w:t>AddressPoints</w:t>
+      </w:r>
+      <w:proofErr w:type="spellEnd"/>
+      <w:r>
+        <w:t xml:space="preserve"> feature class, this is the LAT field.</w:t>
+      </w:r>
+    </w:p>
+    <w:p>
+      <w:pPr>
+        <w:pStyle w:val="ListParagraph"/>
+        <w:numPr>
+          <w:ilvl w:val="0"/>
+          <w:numId w:val="3"/>
+        </w:numPr>
+      </w:pPr>
+      <w:r>
+        <w:t>In the “National Grid Field” box, s</w:t>
+      </w:r>
+      <w:r>
+        <w:t xml:space="preserve">elect the output field </w:t>
+      </w:r>
+      <w:r>
+        <w:t xml:space="preserve">name </w:t>
+      </w:r>
+      <w:r>
+        <w:t xml:space="preserve">for the US National Grid coordinates. In the KS NG9-1-1 GIS Data Model </w:t>
+      </w:r>
+      <w:proofErr w:type="spellStart"/>
+      <w:r>
+        <w:t>AddressPoints</w:t>
+      </w:r>
+      <w:proofErr w:type="spellEnd"/>
+      <w:r>
+        <w:t xml:space="preserve"> feature class, this is the USNGRID field.</w:t>
+      </w:r>
+    </w:p>
+    <w:p>
+      <w:pPr>
+        <w:pStyle w:val="ListParagraph"/>
+        <w:numPr>
+          <w:ilvl w:val="0"/>
+          <w:numId w:val="3"/>
         </w:numPr>
       </w:pPr>
       <w:r>
@@ -397,15 +805,21 @@
     </w:p>
     <w:p>
       <w:r>
-        <w:t>Running “Check Road Elevation Direction”:</w:t>
-      </w:r>
-    </w:p>
-    <w:p>
-      <w:pPr>
-        <w:pStyle w:val="ListParagraph"/>
-        <w:numPr>
-          <w:ilvl w:val="0"/>
-          <w:numId w:val="8"/>
+        <w:t>Running “</w:t>
+      </w:r>
+      <w:r>
+        <w:t>Verify Road Alias</w:t>
+      </w:r>
+      <w:r>
+        <w:t>”:</w:t>
+      </w:r>
+    </w:p>
+    <w:p>
+      <w:pPr>
+        <w:pStyle w:val="ListParagraph"/>
+        <w:numPr>
+          <w:ilvl w:val="0"/>
+          <w:numId w:val="9"/>
         </w:numPr>
       </w:pPr>
       <w:r>
@@ -425,35 +839,65 @@
         <w:pStyle w:val="ListParagraph"/>
         <w:numPr>
           <w:ilvl w:val="0"/>
-          <w:numId w:val="8"/>
-        </w:numPr>
-      </w:pPr>
-      <w:r>
-        <w:t>Double click on the desired tool to open.</w:t>
-      </w:r>
-    </w:p>
-    <w:p>
-      <w:pPr>
-        <w:pStyle w:val="ListParagraph"/>
-        <w:numPr>
-          <w:ilvl w:val="0"/>
-          <w:numId w:val="8"/>
-        </w:numPr>
-      </w:pPr>
-      <w:r>
-        <w:t>In the “NG911 Geodatabase” input box, put in the full path of the NG911 geodatabase.</w:t>
-      </w:r>
-    </w:p>
-    <w:p>
-      <w:pPr>
-        <w:pStyle w:val="ListParagraph"/>
-        <w:numPr>
-          <w:ilvl w:val="0"/>
-          <w:numId w:val="8"/>
-        </w:numPr>
-      </w:pPr>
-      <w:r>
-        <w:t>Results will be reported in the “</w:t>
+          <w:numId w:val="9"/>
+        </w:numPr>
+      </w:pPr>
+      <w:r>
+        <w:t>Double click on “</w:t>
+      </w:r>
+      <w:r>
+        <w:t>Verify Road Alias</w:t>
+      </w:r>
+      <w:r>
+        <w:t>” to open.</w:t>
+      </w:r>
+    </w:p>
+    <w:p>
+      <w:pPr>
+        <w:pStyle w:val="ListParagraph"/>
+        <w:numPr>
+          <w:ilvl w:val="0"/>
+          <w:numId w:val="9"/>
+        </w:numPr>
+      </w:pPr>
+      <w:r>
+        <w:t>In the “NG911 Geodatabase” box, select the appropriate NG911 geodatabase.</w:t>
+      </w:r>
+    </w:p>
+    <w:p>
+      <w:pPr>
+        <w:pStyle w:val="ListParagraph"/>
+        <w:numPr>
+          <w:ilvl w:val="0"/>
+          <w:numId w:val="9"/>
+        </w:numPr>
+      </w:pPr>
+      <w:r>
+        <w:t>In the “Domains Folder” box, select the appropriate NG911 domain folder.</w:t>
+      </w:r>
+    </w:p>
+    <w:p>
+      <w:pPr>
+        <w:pStyle w:val="ListParagraph"/>
+        <w:numPr>
+          <w:ilvl w:val="0"/>
+          <w:numId w:val="9"/>
+        </w:numPr>
+      </w:pPr>
+      <w:r>
+        <w:t>Run the tool.</w:t>
+      </w:r>
+    </w:p>
+    <w:p>
+      <w:pPr>
+        <w:pStyle w:val="ListParagraph"/>
+        <w:numPr>
+          <w:ilvl w:val="0"/>
+          <w:numId w:val="9"/>
+        </w:numPr>
+      </w:pPr>
+      <w:r>
+        <w:t>Results will be in the “</w:t>
       </w:r>
       <w:proofErr w:type="spellStart"/>
       <w:r>
@@ -465,321 +909,8 @@
       </w:r>
     </w:p>
     <w:p>
-      <w:pPr>
-        <w:pStyle w:val="ListParagraph"/>
-        <w:numPr>
-          <w:ilvl w:val="0"/>
-          <w:numId w:val="8"/>
-        </w:numPr>
-      </w:pPr>
-      <w:r>
-        <w:t>Run the tool.</w:t>
-      </w:r>
-    </w:p>
-    <w:p>
-      <w:r>
-        <w:t>Running “Check TN List”:</w:t>
-      </w:r>
-    </w:p>
-    <w:p>
-      <w:r>
-        <w:t>This tool requires a telephone number list to be extracted as a spreadsheet.</w:t>
-      </w:r>
-      <w:r>
-        <w:t xml:space="preserve"> </w:t>
-      </w:r>
-      <w:r>
-        <w:t xml:space="preserve">Directions for obtaining the TN list are found in the </w:t>
-      </w:r>
-      <w:r>
-        <w:t>Downloading_TN_records_from_911IM</w:t>
-      </w:r>
-      <w:r>
-        <w:t xml:space="preserve"> document.</w:t>
-      </w:r>
-    </w:p>
-    <w:p>
-      <w:r>
-        <w:t xml:space="preserve">Open </w:t>
-      </w:r>
-      <w:proofErr w:type="spellStart"/>
-      <w:r>
-        <w:t>ArcCatalog</w:t>
-      </w:r>
-      <w:proofErr w:type="spellEnd"/>
-      <w:r>
-        <w:t xml:space="preserve"> and navigate to the toolbox called “Kansas NG911 GIS Tools”, expand the toolbox, then expand the toolset called “Enhancement Tools.”</w:t>
-      </w:r>
-    </w:p>
-    <w:p>
-      <w:pPr>
-        <w:pStyle w:val="ListParagraph"/>
-        <w:numPr>
-          <w:ilvl w:val="0"/>
-          <w:numId w:val="4"/>
-        </w:numPr>
-      </w:pPr>
-      <w:r>
-        <w:t>Double click on “Check TN List” to open.</w:t>
-      </w:r>
-    </w:p>
-    <w:p>
-      <w:pPr>
-        <w:pStyle w:val="ListParagraph"/>
-        <w:numPr>
-          <w:ilvl w:val="0"/>
-          <w:numId w:val="4"/>
-        </w:numPr>
-      </w:pPr>
-      <w:r>
-        <w:t>In the “TN Spreadsheet” input box, select the TN Spreadsheet provided by the telephone company.</w:t>
-      </w:r>
-    </w:p>
-    <w:p>
-      <w:pPr>
-        <w:pStyle w:val="ListParagraph"/>
-        <w:numPr>
-          <w:ilvl w:val="0"/>
-          <w:numId w:val="4"/>
-        </w:numPr>
-      </w:pPr>
-      <w:r>
-        <w:t>In the “NG911 Geodatabase” box, select the appropriate NG911 geodatabase.</w:t>
-      </w:r>
-    </w:p>
-    <w:p>
-      <w:pPr>
-        <w:pStyle w:val="ListParagraph"/>
-        <w:numPr>
-          <w:ilvl w:val="0"/>
-          <w:numId w:val="4"/>
-        </w:numPr>
-      </w:pPr>
-      <w:r>
-        <w:t>Run the tool.</w:t>
-      </w:r>
-    </w:p>
-    <w:p>
-      <w:r>
-        <w:t>Running “Find Address Range Overlaps”:</w:t>
-      </w:r>
-    </w:p>
-    <w:p>
-      <w:pPr>
-        <w:pStyle w:val="ListParagraph"/>
-        <w:numPr>
-          <w:ilvl w:val="0"/>
-          <w:numId w:val="5"/>
-        </w:numPr>
-      </w:pPr>
-      <w:r>
-        <w:t xml:space="preserve">Open </w:t>
-      </w:r>
-      <w:proofErr w:type="spellStart"/>
-      <w:r>
-        <w:t>ArcCatalog</w:t>
-      </w:r>
-      <w:proofErr w:type="spellEnd"/>
-      <w:r>
-        <w:t xml:space="preserve"> and navigate to the toolbox called “Kansas NG911 GIS Tools”, expand the toolbox, then expand the toolset called “Enhancement Tools.”</w:t>
-      </w:r>
-    </w:p>
-    <w:p>
-      <w:pPr>
-        <w:pStyle w:val="ListParagraph"/>
-        <w:numPr>
-          <w:ilvl w:val="0"/>
-          <w:numId w:val="5"/>
-        </w:numPr>
-      </w:pPr>
-      <w:r>
-        <w:t>Double click on “Find Address Range Overlaps” to open.</w:t>
-      </w:r>
-    </w:p>
-    <w:p>
-      <w:pPr>
-        <w:pStyle w:val="ListParagraph"/>
-        <w:numPr>
-          <w:ilvl w:val="0"/>
-          <w:numId w:val="5"/>
-        </w:numPr>
-      </w:pPr>
-      <w:r>
-        <w:t>In the “NG911 Geodatabase” box, select the appropriate NG911 geodatabase.</w:t>
-      </w:r>
-    </w:p>
-    <w:p>
-      <w:pPr>
-        <w:pStyle w:val="ListParagraph"/>
-        <w:numPr>
-          <w:ilvl w:val="0"/>
-          <w:numId w:val="5"/>
-        </w:numPr>
-      </w:pPr>
-      <w:r>
-        <w:t>Run the tool.</w:t>
-      </w:r>
-    </w:p>
-    <w:p>
-      <w:pPr>
-        <w:pStyle w:val="ListParagraph"/>
-        <w:numPr>
-          <w:ilvl w:val="0"/>
-          <w:numId w:val="5"/>
-        </w:numPr>
-      </w:pPr>
-      <w:r>
-        <w:t>If overlapping address ranges exist, they will be exported to a feature class in the NG911 geodatabase called “</w:t>
-      </w:r>
-      <w:proofErr w:type="spellStart"/>
-      <w:r>
-        <w:t>AddressRange_Overlap</w:t>
-      </w:r>
-      <w:proofErr w:type="spellEnd"/>
-      <w:r>
-        <w:t>”.</w:t>
-      </w:r>
-    </w:p>
-    <w:p/>
-    <w:p>
-      <w:r>
-        <w:lastRenderedPageBreak/>
-        <w:t>Running “US National Grid Calculator”:</w:t>
-      </w:r>
-    </w:p>
-    <w:p>
-      <w:pPr>
-        <w:pStyle w:val="ListParagraph"/>
-        <w:numPr>
-          <w:ilvl w:val="0"/>
-          <w:numId w:val="3"/>
-        </w:numPr>
-      </w:pPr>
-      <w:r>
-        <w:t xml:space="preserve">Open </w:t>
-      </w:r>
-      <w:proofErr w:type="spellStart"/>
-      <w:r>
-        <w:t>ArcCatalog</w:t>
-      </w:r>
-      <w:proofErr w:type="spellEnd"/>
-      <w:r>
-        <w:t xml:space="preserve"> and navigate to the toolbox called “Kansas NG911 GIS Tools”, expand the toolbox, then expand the toolset called “Enhancement Tools.”</w:t>
-      </w:r>
-    </w:p>
-    <w:p>
-      <w:pPr>
-        <w:pStyle w:val="ListParagraph"/>
-        <w:numPr>
-          <w:ilvl w:val="0"/>
-          <w:numId w:val="3"/>
-        </w:numPr>
-      </w:pPr>
-      <w:r>
-        <w:t>Double click on “US National Grid Calculator” to open.</w:t>
-      </w:r>
-    </w:p>
-    <w:p>
-      <w:pPr>
-        <w:pStyle w:val="ListParagraph"/>
-        <w:numPr>
-          <w:ilvl w:val="0"/>
-          <w:numId w:val="3"/>
-        </w:numPr>
-      </w:pPr>
-      <w:r>
-        <w:t>In the “Feature Class” input box, select the layer that needs US National Grid Coordinates updated.</w:t>
-      </w:r>
-    </w:p>
-    <w:p>
-      <w:pPr>
-        <w:pStyle w:val="ListParagraph"/>
-        <w:numPr>
-          <w:ilvl w:val="0"/>
-          <w:numId w:val="3"/>
-        </w:numPr>
-      </w:pPr>
-      <w:r>
-        <w:t xml:space="preserve">In the “X Coordinate” box, select the field name for the x coordinate in decimal degrees. In the KS NG9-1-1 GIS Data Model </w:t>
-      </w:r>
-      <w:proofErr w:type="spellStart"/>
-      <w:r>
-        <w:t>AddressPoints</w:t>
-      </w:r>
-      <w:proofErr w:type="spellEnd"/>
-      <w:r>
-        <w:t xml:space="preserve"> feature class, this is the LONG field.</w:t>
-      </w:r>
-    </w:p>
-    <w:p>
-      <w:pPr>
-        <w:pStyle w:val="ListParagraph"/>
-        <w:numPr>
-          <w:ilvl w:val="0"/>
-          <w:numId w:val="3"/>
-        </w:numPr>
-      </w:pPr>
-      <w:r>
-        <w:t>In the “”Y Coordinate” box, s</w:t>
-      </w:r>
-      <w:r>
-        <w:t>elect the field</w:t>
-      </w:r>
-      <w:r>
-        <w:t xml:space="preserve"> name</w:t>
-      </w:r>
-      <w:r>
-        <w:t xml:space="preserve"> for the y coordinate in decimal degrees. In the KS NG9-1-1 GIS Data Model </w:t>
-      </w:r>
-      <w:proofErr w:type="spellStart"/>
-      <w:r>
-        <w:t>AddressPoints</w:t>
-      </w:r>
-      <w:proofErr w:type="spellEnd"/>
-      <w:r>
-        <w:t xml:space="preserve"> feature class, this is the LAT field.</w:t>
-      </w:r>
-    </w:p>
-    <w:p>
-      <w:pPr>
-        <w:pStyle w:val="ListParagraph"/>
-        <w:numPr>
-          <w:ilvl w:val="0"/>
-          <w:numId w:val="3"/>
-        </w:numPr>
-      </w:pPr>
-      <w:r>
-        <w:t>In the “National Grid Field” box, s</w:t>
-      </w:r>
-      <w:r>
-        <w:t xml:space="preserve">elect the output field </w:t>
-      </w:r>
-      <w:r>
-        <w:t xml:space="preserve">name </w:t>
-      </w:r>
-      <w:r>
-        <w:t xml:space="preserve">for the US National Grid coordinates. In the KS NG9-1-1 GIS Data Model </w:t>
-      </w:r>
-      <w:proofErr w:type="spellStart"/>
-      <w:r>
-        <w:t>AddressPoints</w:t>
-      </w:r>
-      <w:proofErr w:type="spellEnd"/>
-      <w:r>
-        <w:t xml:space="preserve"> feature class, this is the USNGRID field.</w:t>
-      </w:r>
-    </w:p>
-    <w:p>
-      <w:pPr>
-        <w:pStyle w:val="ListParagraph"/>
-        <w:numPr>
-          <w:ilvl w:val="0"/>
-          <w:numId w:val="3"/>
-        </w:numPr>
-      </w:pPr>
-      <w:r>
-        <w:t>Run the tool.</w:t>
-      </w:r>
+      <w:bookmarkStart w:id="0" w:name="_GoBack"/>
+      <w:bookmarkEnd w:id="0"/>
     </w:p>
     <w:p>
       <w:r>
@@ -818,7 +949,11 @@
     </w:p>
     <w:p>
       <w:r>
-        <w:t>Disclaimer: The Kansas NG9-1-1 GIS Toolbox is provided by the Kansas 911 Coordinating Council, Kansas GIS Policy Board’s Data Access &amp; Support Center (DASC), and associated contributors "as is" and any express or implied warranties, including, but not limited to, the implied warranties of merchantability and fitness for a particular purpose are disclaimed.  In no event shall the Kansas 911 Coordinating Council, DASC, or associated contributors be liable for any direct, indirect, incidental, special, exemplary, or consequential damages (including, but not limited to, procurement of substitute goods or services; loss of use, data, or profits; or business interruption) however caused and on any theory of liability, whether in contract, strict liability, or tort (including negligence or otherwise) arising in any way out of the use of this software, even if advised of the possibility of such damage.</w:t>
+        <w:t xml:space="preserve">Disclaimer: The Kansas NG9-1-1 GIS Toolbox is provided by the Kansas 911 Coordinating Council, Kansas GIS Policy Board’s Data Access &amp; Support Center (DASC), and associated contributors "as is" and any express or implied warranties, including, but not limited to, the implied warranties of merchantability and fitness for a particular purpose are disclaimed.  In no event shall the Kansas 911 Coordinating Council, DASC, or associated contributors be liable for any direct, indirect, incidental, special, exemplary, or consequential damages (including, but not limited to, procurement of substitute goods or services; </w:t>
+      </w:r>
+      <w:r>
+        <w:lastRenderedPageBreak/>
+        <w:t>loss of use, data, or profits; or business interruption) however caused and on any theory of liability, whether in contract, strict liability, or tort (including negligence or otherwise) arising in any way out of the use of this software, even if advised of the possibility of such damage.</w:t>
       </w:r>
     </w:p>
     <w:p/>
@@ -1547,6 +1682,92 @@
       <w:rPr>
         <w:rFonts w:ascii="Wingdings" w:hAnsi="Wingdings" w:hint="default"/>
       </w:rPr>
+    </w:lvl>
+  </w:abstractNum>
+  <w:abstractNum w:abstractNumId="8">
+    <w:nsid w:val="7F8B3E50"/>
+    <w:multiLevelType w:val="hybridMultilevel"/>
+    <w:tmpl w:val="6CCC4F14"/>
+    <w:lvl w:ilvl="0" w:tplc="0409000F">
+      <w:start w:val="1"/>
+      <w:numFmt w:val="decimal"/>
+      <w:lvlText w:val="%1."/>
+      <w:lvlJc w:val="left"/>
+      <w:pPr>
+        <w:ind w:left="720" w:hanging="360"/>
+      </w:pPr>
+    </w:lvl>
+    <w:lvl w:ilvl="1" w:tplc="04090019" w:tentative="1">
+      <w:start w:val="1"/>
+      <w:numFmt w:val="lowerLetter"/>
+      <w:lvlText w:val="%2."/>
+      <w:lvlJc w:val="left"/>
+      <w:pPr>
+        <w:ind w:left="1440" w:hanging="360"/>
+      </w:pPr>
+    </w:lvl>
+    <w:lvl w:ilvl="2" w:tplc="0409001B" w:tentative="1">
+      <w:start w:val="1"/>
+      <w:numFmt w:val="lowerRoman"/>
+      <w:lvlText w:val="%3."/>
+      <w:lvlJc w:val="right"/>
+      <w:pPr>
+        <w:ind w:left="2160" w:hanging="180"/>
+      </w:pPr>
+    </w:lvl>
+    <w:lvl w:ilvl="3" w:tplc="0409000F" w:tentative="1">
+      <w:start w:val="1"/>
+      <w:numFmt w:val="decimal"/>
+      <w:lvlText w:val="%4."/>
+      <w:lvlJc w:val="left"/>
+      <w:pPr>
+        <w:ind w:left="2880" w:hanging="360"/>
+      </w:pPr>
+    </w:lvl>
+    <w:lvl w:ilvl="4" w:tplc="04090019" w:tentative="1">
+      <w:start w:val="1"/>
+      <w:numFmt w:val="lowerLetter"/>
+      <w:lvlText w:val="%5."/>
+      <w:lvlJc w:val="left"/>
+      <w:pPr>
+        <w:ind w:left="3600" w:hanging="360"/>
+      </w:pPr>
+    </w:lvl>
+    <w:lvl w:ilvl="5" w:tplc="0409001B" w:tentative="1">
+      <w:start w:val="1"/>
+      <w:numFmt w:val="lowerRoman"/>
+      <w:lvlText w:val="%6."/>
+      <w:lvlJc w:val="right"/>
+      <w:pPr>
+        <w:ind w:left="4320" w:hanging="180"/>
+      </w:pPr>
+    </w:lvl>
+    <w:lvl w:ilvl="6" w:tplc="0409000F" w:tentative="1">
+      <w:start w:val="1"/>
+      <w:numFmt w:val="decimal"/>
+      <w:lvlText w:val="%7."/>
+      <w:lvlJc w:val="left"/>
+      <w:pPr>
+        <w:ind w:left="5040" w:hanging="360"/>
+      </w:pPr>
+    </w:lvl>
+    <w:lvl w:ilvl="7" w:tplc="04090019" w:tentative="1">
+      <w:start w:val="1"/>
+      <w:numFmt w:val="lowerLetter"/>
+      <w:lvlText w:val="%8."/>
+      <w:lvlJc w:val="left"/>
+      <w:pPr>
+        <w:ind w:left="5760" w:hanging="360"/>
+      </w:pPr>
+    </w:lvl>
+    <w:lvl w:ilvl="8" w:tplc="0409001B" w:tentative="1">
+      <w:start w:val="1"/>
+      <w:numFmt w:val="lowerRoman"/>
+      <w:lvlText w:val="%9."/>
+      <w:lvlJc w:val="right"/>
+      <w:pPr>
+        <w:ind w:left="6480" w:hanging="180"/>
+      </w:pPr>
     </w:lvl>
   </w:abstractNum>
   <w:num w:numId="1">
@@ -1572,6 +1793,9 @@
   </w:num>
   <w:num w:numId="8">
     <w:abstractNumId w:val="4"/>
+  </w:num>
+  <w:num w:numId="9">
+    <w:abstractNumId w:val="8"/>
   </w:num>
 </w:numbering>
 </file>

</xml_diff>

<commit_message>
Address Point label calculation edit
Edited expression for address point label calculation. Edited
documentation accordingly.
</commit_message>
<xml_diff>
--- a/Doc/EnhancementTools.docx
+++ b/Doc/EnhancementTools.docx
@@ -53,13 +53,42 @@
       <w:r>
         <w:t xml:space="preserve"> calculates the label field of either an address point file or the road centerline file.</w:t>
       </w:r>
+      <w:r>
+        <w:t xml:space="preserve"> For address points, the fields used for the calculation are: HNO, HNS, PRD, STP, RD, STS,</w:t>
+      </w:r>
+      <w:r>
+        <w:t xml:space="preserve"> POD, POM, BLD, FLR, UNIT, ROOM and</w:t>
+      </w:r>
+      <w:r>
+        <w:t xml:space="preserve"> SEAT. For road centerlines, the fields use</w:t>
+      </w:r>
+      <w:r>
+        <w:t>d</w:t>
+      </w:r>
+      <w:r>
+        <w:t xml:space="preserve"> for the calculati</w:t>
+      </w:r>
+      <w:r>
+        <w:t xml:space="preserve">on are: PRD, STP, RD, STS, POD and </w:t>
+      </w:r>
+      <w:r>
+        <w:t>POM.</w:t>
+      </w:r>
     </w:p>
     <w:p>
       <w:r>
         <w:rPr>
           <w:i/>
         </w:rPr>
-        <w:t>Check Road Elevation Direction</w:t>
+        <w:t>Check Road Elevation Direc</w:t>
+      </w:r>
+      <w:bookmarkStart w:id="0" w:name="_GoBack"/>
+      <w:bookmarkEnd w:id="0"/>
+      <w:r>
+        <w:rPr>
+          <w:i/>
+        </w:rPr>
+        <w:t>tion</w:t>
       </w:r>
       <w:r>
         <w:t>: makes sure the ELEV_F and ELEV_T attributes correctly depict the elevation rise and fall of road segments.</w:t>
@@ -328,6 +357,7 @@
         </w:numPr>
       </w:pPr>
       <w:r>
+        <w:lastRenderedPageBreak/>
         <w:t>In the “Unique ID Field” parameter, select the field that contains unique ID’s.</w:t>
       </w:r>
     </w:p>
@@ -488,40 +518,105 @@
         </w:numPr>
       </w:pPr>
       <w:r>
-        <w:t>Results will be reported in the “</w:t>
+        <w:t>Results will be reported in the “FieldValuesCheckResults” table.</w:t>
+      </w:r>
+    </w:p>
+    <w:p>
+      <w:r>
+        <w:t>Running “Check TN List”:</w:t>
+      </w:r>
+    </w:p>
+    <w:p>
+      <w:r>
+        <w:t>This tool requires a telephone number list to be extracted as a spreadsheet.</w:t>
+      </w:r>
+      <w:r>
+        <w:t xml:space="preserve"> </w:t>
+      </w:r>
+      <w:r>
+        <w:t xml:space="preserve">Directions for obtaining the TN list are found in the </w:t>
+      </w:r>
+      <w:r>
+        <w:t>Downloading_TN_records_from_911IM</w:t>
+      </w:r>
+      <w:r>
+        <w:t xml:space="preserve"> document.</w:t>
+      </w:r>
+    </w:p>
+    <w:p>
+      <w:r>
+        <w:t xml:space="preserve">Open </w:t>
       </w:r>
       <w:proofErr w:type="spellStart"/>
       <w:r>
-        <w:t>FieldValuesCheckResults</w:t>
+        <w:t>ArcCatalog</w:t>
       </w:r>
       <w:proofErr w:type="spellEnd"/>
       <w:r>
-        <w:t>” table.</w:t>
-      </w:r>
-    </w:p>
-    <w:p>
-      <w:r>
-        <w:t>Running “Check TN List”:</w:t>
-      </w:r>
-    </w:p>
-    <w:p>
-      <w:r>
-        <w:t>This tool requires a telephone number list to be extracted as a spreadsheet.</w:t>
-      </w:r>
-      <w:r>
-        <w:t xml:space="preserve"> </w:t>
-      </w:r>
-      <w:r>
-        <w:t xml:space="preserve">Directions for obtaining the TN list are found in the </w:t>
-      </w:r>
-      <w:r>
-        <w:t>Downloading_TN_records_from_911IM</w:t>
-      </w:r>
-      <w:r>
-        <w:t xml:space="preserve"> document.</w:t>
-      </w:r>
-    </w:p>
-    <w:p>
+        <w:t xml:space="preserve"> and navigate to the toolbox called “Kansas NG911 GIS Tools”, expand the toolbox, then expand the toolset called “Enhancement Tools.”</w:t>
+      </w:r>
+    </w:p>
+    <w:p>
+      <w:pPr>
+        <w:pStyle w:val="ListParagraph"/>
+        <w:numPr>
+          <w:ilvl w:val="0"/>
+          <w:numId w:val="4"/>
+        </w:numPr>
+      </w:pPr>
+      <w:r>
+        <w:t>Double click on “Check TN List” to open.</w:t>
+      </w:r>
+    </w:p>
+    <w:p>
+      <w:pPr>
+        <w:pStyle w:val="ListParagraph"/>
+        <w:numPr>
+          <w:ilvl w:val="0"/>
+          <w:numId w:val="4"/>
+        </w:numPr>
+      </w:pPr>
+      <w:r>
+        <w:t>In the “TN Spreadsheet” input box, select the TN Spreadsheet provided by the telephone company.</w:t>
+      </w:r>
+    </w:p>
+    <w:p>
+      <w:pPr>
+        <w:pStyle w:val="ListParagraph"/>
+        <w:numPr>
+          <w:ilvl w:val="0"/>
+          <w:numId w:val="4"/>
+        </w:numPr>
+      </w:pPr>
+      <w:r>
+        <w:t>In the “NG911 Geodatabase” box, select the appropriate NG911 geodatabase.</w:t>
+      </w:r>
+    </w:p>
+    <w:p>
+      <w:pPr>
+        <w:pStyle w:val="ListParagraph"/>
+        <w:numPr>
+          <w:ilvl w:val="0"/>
+          <w:numId w:val="4"/>
+        </w:numPr>
+      </w:pPr>
+      <w:r>
+        <w:t>Run the tool.</w:t>
+      </w:r>
+    </w:p>
+    <w:p>
+      <w:r>
+        <w:t>Running “Find Address Range Overlaps”:</w:t>
+      </w:r>
+    </w:p>
+    <w:p>
+      <w:pPr>
+        <w:pStyle w:val="ListParagraph"/>
+        <w:numPr>
+          <w:ilvl w:val="0"/>
+          <w:numId w:val="5"/>
+        </w:numPr>
+      </w:pPr>
       <w:r>
         <w:t xml:space="preserve">Open </w:t>
       </w:r>
@@ -539,31 +634,19 @@
         <w:pStyle w:val="ListParagraph"/>
         <w:numPr>
           <w:ilvl w:val="0"/>
-          <w:numId w:val="4"/>
-        </w:numPr>
-      </w:pPr>
-      <w:r>
-        <w:t>Double click on “Check TN List” to open.</w:t>
-      </w:r>
-    </w:p>
-    <w:p>
-      <w:pPr>
-        <w:pStyle w:val="ListParagraph"/>
-        <w:numPr>
-          <w:ilvl w:val="0"/>
-          <w:numId w:val="4"/>
-        </w:numPr>
-      </w:pPr>
-      <w:r>
-        <w:t>In the “TN Spreadsheet” input box, select the TN Spreadsheet provided by the telephone company.</w:t>
-      </w:r>
-    </w:p>
-    <w:p>
-      <w:pPr>
-        <w:pStyle w:val="ListParagraph"/>
-        <w:numPr>
-          <w:ilvl w:val="0"/>
-          <w:numId w:val="4"/>
+          <w:numId w:val="5"/>
+        </w:numPr>
+      </w:pPr>
+      <w:r>
+        <w:t>Double click on “Find Address Range Overlaps” to open.</w:t>
+      </w:r>
+    </w:p>
+    <w:p>
+      <w:pPr>
+        <w:pStyle w:val="ListParagraph"/>
+        <w:numPr>
+          <w:ilvl w:val="0"/>
+          <w:numId w:val="5"/>
         </w:numPr>
       </w:pPr>
       <w:r>
@@ -575,19 +658,15 @@
         <w:pStyle w:val="ListParagraph"/>
         <w:numPr>
           <w:ilvl w:val="0"/>
-          <w:numId w:val="4"/>
-        </w:numPr>
-      </w:pPr>
-      <w:r>
+          <w:numId w:val="5"/>
+        </w:numPr>
+      </w:pPr>
+      <w:r>
+        <w:lastRenderedPageBreak/>
         <w:t>Run the tool.</w:t>
       </w:r>
     </w:p>
     <w:p>
-      <w:r>
-        <w:t>Running “Find Address Range Overlaps”:</w:t>
-      </w:r>
-    </w:p>
-    <w:p>
       <w:pPr>
         <w:pStyle w:val="ListParagraph"/>
         <w:numPr>
@@ -596,6 +675,31 @@
         </w:numPr>
       </w:pPr>
       <w:r>
+        <w:t>If overlapping address ranges exist, they will be exported to a feature class in the NG911 geodatabase called “</w:t>
+      </w:r>
+      <w:proofErr w:type="spellStart"/>
+      <w:r>
+        <w:t>AddressRange_Overlap</w:t>
+      </w:r>
+      <w:proofErr w:type="spellEnd"/>
+      <w:r>
+        <w:t>”.</w:t>
+      </w:r>
+    </w:p>
+    <w:p>
+      <w:r>
+        <w:t>Running “US National Grid Calculator”:</w:t>
+      </w:r>
+    </w:p>
+    <w:p>
+      <w:pPr>
+        <w:pStyle w:val="ListParagraph"/>
+        <w:numPr>
+          <w:ilvl w:val="0"/>
+          <w:numId w:val="3"/>
+        </w:numPr>
+      </w:pPr>
+      <w:r>
         <w:t xml:space="preserve">Open </w:t>
       </w:r>
       <w:proofErr w:type="spellStart"/>
@@ -612,19 +716,158 @@
         <w:pStyle w:val="ListParagraph"/>
         <w:numPr>
           <w:ilvl w:val="0"/>
-          <w:numId w:val="5"/>
-        </w:numPr>
-      </w:pPr>
-      <w:r>
-        <w:t>Double click on “Find Address Range Overlaps” to open.</w:t>
-      </w:r>
-    </w:p>
-    <w:p>
-      <w:pPr>
-        <w:pStyle w:val="ListParagraph"/>
-        <w:numPr>
-          <w:ilvl w:val="0"/>
-          <w:numId w:val="5"/>
+          <w:numId w:val="3"/>
+        </w:numPr>
+      </w:pPr>
+      <w:r>
+        <w:t>Double click on “US National Grid Calculator” to open.</w:t>
+      </w:r>
+    </w:p>
+    <w:p>
+      <w:pPr>
+        <w:pStyle w:val="ListParagraph"/>
+        <w:numPr>
+          <w:ilvl w:val="0"/>
+          <w:numId w:val="3"/>
+        </w:numPr>
+      </w:pPr>
+      <w:r>
+        <w:t>In the “Feature Class” input box, select the layer that needs US National Grid Coordinates updated.</w:t>
+      </w:r>
+    </w:p>
+    <w:p>
+      <w:pPr>
+        <w:pStyle w:val="ListParagraph"/>
+        <w:numPr>
+          <w:ilvl w:val="0"/>
+          <w:numId w:val="3"/>
+        </w:numPr>
+      </w:pPr>
+      <w:r>
+        <w:t xml:space="preserve">In the “X Coordinate” box, select the field name for the x coordinate in decimal degrees. In the KS NG9-1-1 GIS Data Model </w:t>
+      </w:r>
+      <w:proofErr w:type="spellStart"/>
+      <w:r>
+        <w:t>AddressPoints</w:t>
+      </w:r>
+      <w:proofErr w:type="spellEnd"/>
+      <w:r>
+        <w:t xml:space="preserve"> feature class, this is the LONG field.</w:t>
+      </w:r>
+    </w:p>
+    <w:p>
+      <w:pPr>
+        <w:pStyle w:val="ListParagraph"/>
+        <w:numPr>
+          <w:ilvl w:val="0"/>
+          <w:numId w:val="3"/>
+        </w:numPr>
+      </w:pPr>
+      <w:r>
+        <w:t>In the “”Y Coordinate” box, s</w:t>
+      </w:r>
+      <w:r>
+        <w:t>elect the field</w:t>
+      </w:r>
+      <w:r>
+        <w:t xml:space="preserve"> name</w:t>
+      </w:r>
+      <w:r>
+        <w:t xml:space="preserve"> for the y coordinate in decimal degrees. In the KS NG9-1-1 GIS Data Model </w:t>
+      </w:r>
+      <w:proofErr w:type="spellStart"/>
+      <w:r>
+        <w:t>AddressPoints</w:t>
+      </w:r>
+      <w:proofErr w:type="spellEnd"/>
+      <w:r>
+        <w:t xml:space="preserve"> feature class, this is the LAT field.</w:t>
+      </w:r>
+    </w:p>
+    <w:p>
+      <w:pPr>
+        <w:pStyle w:val="ListParagraph"/>
+        <w:numPr>
+          <w:ilvl w:val="0"/>
+          <w:numId w:val="3"/>
+        </w:numPr>
+      </w:pPr>
+      <w:r>
+        <w:t>In the “National Grid Field” box, s</w:t>
+      </w:r>
+      <w:r>
+        <w:t xml:space="preserve">elect the output field </w:t>
+      </w:r>
+      <w:r>
+        <w:t xml:space="preserve">name </w:t>
+      </w:r>
+      <w:r>
+        <w:t xml:space="preserve">for the US National Grid coordinates. In the KS NG9-1-1 GIS Data Model </w:t>
+      </w:r>
+      <w:proofErr w:type="spellStart"/>
+      <w:r>
+        <w:t>AddressPoints</w:t>
+      </w:r>
+      <w:proofErr w:type="spellEnd"/>
+      <w:r>
+        <w:t xml:space="preserve"> feature class, this is the USNGRID field.</w:t>
+      </w:r>
+    </w:p>
+    <w:p>
+      <w:pPr>
+        <w:pStyle w:val="ListParagraph"/>
+        <w:numPr>
+          <w:ilvl w:val="0"/>
+          <w:numId w:val="3"/>
+        </w:numPr>
+      </w:pPr>
+      <w:r>
+        <w:t>Run the tool.</w:t>
+      </w:r>
+    </w:p>
+    <w:p>
+      <w:r>
+        <w:t>Running “Verify Road Alias”:</w:t>
+      </w:r>
+    </w:p>
+    <w:p>
+      <w:pPr>
+        <w:pStyle w:val="ListParagraph"/>
+        <w:numPr>
+          <w:ilvl w:val="0"/>
+          <w:numId w:val="9"/>
+        </w:numPr>
+      </w:pPr>
+      <w:r>
+        <w:t xml:space="preserve">Open </w:t>
+      </w:r>
+      <w:proofErr w:type="spellStart"/>
+      <w:r>
+        <w:t>ArcCatalog</w:t>
+      </w:r>
+      <w:proofErr w:type="spellEnd"/>
+      <w:r>
+        <w:t xml:space="preserve"> and navigate to the toolbox called “Kansas NG911 GIS Tools”, expand the toolbox, then expand the toolset called “Enhancement Tools.”</w:t>
+      </w:r>
+    </w:p>
+    <w:p>
+      <w:pPr>
+        <w:pStyle w:val="ListParagraph"/>
+        <w:numPr>
+          <w:ilvl w:val="0"/>
+          <w:numId w:val="9"/>
+        </w:numPr>
+      </w:pPr>
+      <w:r>
+        <w:t>Double click on “Verify Road Alias” to open.</w:t>
+      </w:r>
+    </w:p>
+    <w:p>
+      <w:pPr>
+        <w:pStyle w:val="ListParagraph"/>
+        <w:numPr>
+          <w:ilvl w:val="0"/>
+          <w:numId w:val="9"/>
         </w:numPr>
       </w:pPr>
       <w:r>
@@ -636,7 +879,19 @@
         <w:pStyle w:val="ListParagraph"/>
         <w:numPr>
           <w:ilvl w:val="0"/>
-          <w:numId w:val="5"/>
+          <w:numId w:val="9"/>
+        </w:numPr>
+      </w:pPr>
+      <w:r>
+        <w:t>In the “Domains Folder” box, select the appropriate NG911 domain folder.</w:t>
+      </w:r>
+    </w:p>
+    <w:p>
+      <w:pPr>
+        <w:pStyle w:val="ListParagraph"/>
+        <w:numPr>
+          <w:ilvl w:val="0"/>
+          <w:numId w:val="9"/>
         </w:numPr>
       </w:pPr>
       <w:r>
@@ -648,270 +903,14 @@
         <w:pStyle w:val="ListParagraph"/>
         <w:numPr>
           <w:ilvl w:val="0"/>
-          <w:numId w:val="5"/>
-        </w:numPr>
-      </w:pPr>
-      <w:r>
-        <w:lastRenderedPageBreak/>
-        <w:t>If overlapping address ranges exist, they will be exported to a feature class in the NG911 geodatabase called “</w:t>
-      </w:r>
-      <w:proofErr w:type="spellStart"/>
-      <w:r>
-        <w:t>AddressRange_Overlap</w:t>
-      </w:r>
-      <w:proofErr w:type="spellEnd"/>
-      <w:r>
-        <w:t>”.</w:t>
-      </w:r>
-    </w:p>
-    <w:p>
-      <w:r>
-        <w:t>Running “US National Grid Calculator”:</w:t>
-      </w:r>
-    </w:p>
-    <w:p>
-      <w:pPr>
-        <w:pStyle w:val="ListParagraph"/>
-        <w:numPr>
-          <w:ilvl w:val="0"/>
-          <w:numId w:val="3"/>
-        </w:numPr>
-      </w:pPr>
-      <w:r>
-        <w:t xml:space="preserve">Open </w:t>
-      </w:r>
-      <w:proofErr w:type="spellStart"/>
-      <w:r>
-        <w:t>ArcCatalog</w:t>
-      </w:r>
-      <w:proofErr w:type="spellEnd"/>
-      <w:r>
-        <w:t xml:space="preserve"> and navigate to the toolbox called “Kansas NG911 GIS Tools”, expand the toolbox, then expand the toolset called “Enhancement Tools.”</w:t>
-      </w:r>
-    </w:p>
-    <w:p>
-      <w:pPr>
-        <w:pStyle w:val="ListParagraph"/>
-        <w:numPr>
-          <w:ilvl w:val="0"/>
-          <w:numId w:val="3"/>
-        </w:numPr>
-      </w:pPr>
-      <w:r>
-        <w:t>Double click on “US National Grid Calculator” to open.</w:t>
-      </w:r>
-    </w:p>
-    <w:p>
-      <w:pPr>
-        <w:pStyle w:val="ListParagraph"/>
-        <w:numPr>
-          <w:ilvl w:val="0"/>
-          <w:numId w:val="3"/>
-        </w:numPr>
-      </w:pPr>
-      <w:r>
-        <w:t>In the “Feature Class” input box, select the layer that needs US National Grid Coordinates updated.</w:t>
-      </w:r>
-    </w:p>
-    <w:p>
-      <w:pPr>
-        <w:pStyle w:val="ListParagraph"/>
-        <w:numPr>
-          <w:ilvl w:val="0"/>
-          <w:numId w:val="3"/>
-        </w:numPr>
-      </w:pPr>
-      <w:r>
-        <w:t xml:space="preserve">In the “X Coordinate” box, select the field name for the x coordinate in decimal degrees. In the KS NG9-1-1 GIS Data Model </w:t>
-      </w:r>
-      <w:proofErr w:type="spellStart"/>
-      <w:r>
-        <w:t>AddressPoints</w:t>
-      </w:r>
-      <w:proofErr w:type="spellEnd"/>
-      <w:r>
-        <w:t xml:space="preserve"> feature class, this is the LONG field.</w:t>
-      </w:r>
-    </w:p>
-    <w:p>
-      <w:pPr>
-        <w:pStyle w:val="ListParagraph"/>
-        <w:numPr>
-          <w:ilvl w:val="0"/>
-          <w:numId w:val="3"/>
-        </w:numPr>
-      </w:pPr>
-      <w:r>
-        <w:t>In the “”Y Coordinate” box, s</w:t>
-      </w:r>
-      <w:r>
-        <w:t>elect the field</w:t>
-      </w:r>
-      <w:r>
-        <w:t xml:space="preserve"> name</w:t>
-      </w:r>
-      <w:r>
-        <w:t xml:space="preserve"> for the y coordinate in decimal degrees. In the KS NG9-1-1 GIS Data Model </w:t>
-      </w:r>
-      <w:proofErr w:type="spellStart"/>
-      <w:r>
-        <w:t>AddressPoints</w:t>
-      </w:r>
-      <w:proofErr w:type="spellEnd"/>
-      <w:r>
-        <w:t xml:space="preserve"> feature class, this is the LAT field.</w:t>
-      </w:r>
-    </w:p>
-    <w:p>
-      <w:pPr>
-        <w:pStyle w:val="ListParagraph"/>
-        <w:numPr>
-          <w:ilvl w:val="0"/>
-          <w:numId w:val="3"/>
-        </w:numPr>
-      </w:pPr>
-      <w:r>
-        <w:t>In the “National Grid Field” box, s</w:t>
-      </w:r>
-      <w:r>
-        <w:t xml:space="preserve">elect the output field </w:t>
-      </w:r>
-      <w:r>
-        <w:t xml:space="preserve">name </w:t>
-      </w:r>
-      <w:r>
-        <w:t xml:space="preserve">for the US National Grid coordinates. In the KS NG9-1-1 GIS Data Model </w:t>
-      </w:r>
-      <w:proofErr w:type="spellStart"/>
-      <w:r>
-        <w:t>AddressPoints</w:t>
-      </w:r>
-      <w:proofErr w:type="spellEnd"/>
-      <w:r>
-        <w:t xml:space="preserve"> feature class, this is the USNGRID field.</w:t>
-      </w:r>
-    </w:p>
-    <w:p>
-      <w:pPr>
-        <w:pStyle w:val="ListParagraph"/>
-        <w:numPr>
-          <w:ilvl w:val="0"/>
-          <w:numId w:val="3"/>
-        </w:numPr>
-      </w:pPr>
-      <w:r>
-        <w:t>Run the tool.</w:t>
-      </w:r>
-    </w:p>
-    <w:p>
-      <w:r>
-        <w:t>Running “</w:t>
-      </w:r>
-      <w:r>
-        <w:t>Verify Road Alias</w:t>
-      </w:r>
-      <w:r>
-        <w:t>”:</w:t>
-      </w:r>
-    </w:p>
-    <w:p>
-      <w:pPr>
-        <w:pStyle w:val="ListParagraph"/>
-        <w:numPr>
-          <w:ilvl w:val="0"/>
           <w:numId w:val="9"/>
         </w:numPr>
       </w:pPr>
       <w:r>
-        <w:t xml:space="preserve">Open </w:t>
-      </w:r>
-      <w:proofErr w:type="spellStart"/>
-      <w:r>
-        <w:t>ArcCatalog</w:t>
-      </w:r>
-      <w:proofErr w:type="spellEnd"/>
-      <w:r>
-        <w:t xml:space="preserve"> and navigate to the toolbox called “Kansas NG911 GIS Tools”, expand the toolbox, then expand the toolset called “Enhancement Tools.”</w:t>
-      </w:r>
-    </w:p>
-    <w:p>
-      <w:pPr>
-        <w:pStyle w:val="ListParagraph"/>
-        <w:numPr>
-          <w:ilvl w:val="0"/>
-          <w:numId w:val="9"/>
-        </w:numPr>
-      </w:pPr>
-      <w:r>
-        <w:t>Double click on “</w:t>
-      </w:r>
-      <w:r>
-        <w:t>Verify Road Alias</w:t>
-      </w:r>
-      <w:r>
-        <w:t>” to open.</w:t>
-      </w:r>
-    </w:p>
-    <w:p>
-      <w:pPr>
-        <w:pStyle w:val="ListParagraph"/>
-        <w:numPr>
-          <w:ilvl w:val="0"/>
-          <w:numId w:val="9"/>
-        </w:numPr>
-      </w:pPr>
-      <w:r>
-        <w:t>In the “NG911 Geodatabase” box, select the appropriate NG911 geodatabase.</w:t>
-      </w:r>
-    </w:p>
-    <w:p>
-      <w:pPr>
-        <w:pStyle w:val="ListParagraph"/>
-        <w:numPr>
-          <w:ilvl w:val="0"/>
-          <w:numId w:val="9"/>
-        </w:numPr>
-      </w:pPr>
-      <w:r>
-        <w:t>In the “Domains Folder” box, select the appropriate NG911 domain folder.</w:t>
-      </w:r>
-    </w:p>
-    <w:p>
-      <w:pPr>
-        <w:pStyle w:val="ListParagraph"/>
-        <w:numPr>
-          <w:ilvl w:val="0"/>
-          <w:numId w:val="9"/>
-        </w:numPr>
-      </w:pPr>
-      <w:r>
-        <w:t>Run the tool.</w:t>
-      </w:r>
-    </w:p>
-    <w:p>
-      <w:pPr>
-        <w:pStyle w:val="ListParagraph"/>
-        <w:numPr>
-          <w:ilvl w:val="0"/>
-          <w:numId w:val="9"/>
-        </w:numPr>
-      </w:pPr>
-      <w:r>
-        <w:t>Results will be in the “</w:t>
-      </w:r>
-      <w:proofErr w:type="spellStart"/>
-      <w:r>
-        <w:t>FieldValuesCheckResults</w:t>
-      </w:r>
-      <w:proofErr w:type="spellEnd"/>
-      <w:r>
-        <w:t>” table.</w:t>
-      </w:r>
-    </w:p>
-    <w:p>
-      <w:bookmarkStart w:id="0" w:name="_GoBack"/>
-      <w:bookmarkEnd w:id="0"/>
-    </w:p>
+        <w:t>Results will be in the “FieldValuesCheckResults” table.</w:t>
+      </w:r>
+    </w:p>
+    <w:p/>
     <w:p>
       <w:r>
         <w:t>Support Contact:</w:t>
@@ -949,11 +948,11 @@
     </w:p>
     <w:p>
       <w:r>
-        <w:t xml:space="preserve">Disclaimer: The Kansas NG9-1-1 GIS Toolbox is provided by the Kansas 911 Coordinating Council, Kansas GIS Policy Board’s Data Access &amp; Support Center (DASC), and associated contributors "as is" and any express or implied warranties, including, but not limited to, the implied warranties of merchantability and fitness for a particular purpose are disclaimed.  In no event shall the Kansas 911 Coordinating Council, DASC, or associated contributors be liable for any direct, indirect, incidental, special, exemplary, or consequential damages (including, but not limited to, procurement of substitute goods or services; </w:t>
+        <w:t xml:space="preserve">Disclaimer: The Kansas NG9-1-1 GIS Toolbox is provided by the Kansas 911 Coordinating Council, Kansas GIS Policy Board’s Data Access &amp; Support Center (DASC), and associated contributors "as is" and any express or implied warranties, including, but not limited to, the implied warranties of merchantability and fitness for a particular purpose are disclaimed.  In no event shall the Kansas 911 Coordinating Council, DASC, or associated contributors be liable for any direct, indirect, incidental, special, exemplary, </w:t>
       </w:r>
       <w:r>
         <w:lastRenderedPageBreak/>
-        <w:t>loss of use, data, or profits; or business interruption) however caused and on any theory of liability, whether in contract, strict liability, or tort (including negligence or otherwise) arising in any way out of the use of this software, even if advised of the possibility of such damage.</w:t>
+        <w:t>or consequential damages (including, but not limited to, procurement of substitute goods or services; loss of use, data, or profits; or business interruption) however caused and on any theory of liability, whether in contract, strict liability, or tort (including negligence or otherwise) arising in any way out of the use of this software, even if advised of the possibility of such damage.</w:t>
       </w:r>
     </w:p>
     <w:p/>

</xml_diff>

<commit_message>
Added NG911 Object, edited USNG calculation tool
Started working towards NG911 object, added functionality to USNG tool
so X/Y values can be calculated on the fly and users have the option to
only calculate values for blank records
</commit_message>
<xml_diff>
--- a/Doc/EnhancementTools.docx
+++ b/Doc/EnhancementTools.docx
@@ -80,15 +80,7 @@
         <w:rPr>
           <w:i/>
         </w:rPr>
-        <w:t>Check Road Elevation Direc</w:t>
-      </w:r>
-      <w:bookmarkStart w:id="0" w:name="_GoBack"/>
-      <w:bookmarkEnd w:id="0"/>
-      <w:r>
-        <w:rPr>
-          <w:i/>
-        </w:rPr>
-        <w:t>tion</w:t>
+        <w:t>Check Road Elevation Direction</w:t>
       </w:r>
       <w:r>
         <w:t>: makes sure the ELEV_F and ELEV_T attributes correctly depict the elevation rise and fall of road segments.</w:t>
@@ -145,10 +137,10 @@
         <w:t>:</w:t>
       </w:r>
       <w:r>
-        <w:t xml:space="preserve"> generates US National Grid coordinates based on the X &amp; Y coordinates of the address point file</w:t>
-      </w:r>
-      <w:r>
-        <w:t xml:space="preserve">. </w:t>
+        <w:t xml:space="preserve"> generat</w:t>
+      </w:r>
+      <w:r>
+        <w:t xml:space="preserve">es US National Grid coordinates. If the Lat and Long fields are filled out, the USNG coordinates will be based on those fields. If the fields are not populated, the tool will calculate Lat/Long values, populated the Lat/Long fields and calculated USNG coordinates. </w:t>
       </w:r>
     </w:p>
     <w:p>
@@ -251,7 +243,13 @@
         </w:numPr>
       </w:pPr>
       <w:r>
-        <w:t>Enhancement_USNGCal.py</w:t>
+        <w:t>Enhancement_</w:t>
+      </w:r>
+      <w:r>
+        <w:t>XY</w:t>
+      </w:r>
+      <w:r>
+        <w:t>USNGCal.py</w:t>
       </w:r>
     </w:p>
     <w:p>
@@ -295,15 +293,7 @@
         </w:numPr>
       </w:pPr>
       <w:r>
-        <w:t xml:space="preserve">Open </w:t>
-      </w:r>
-      <w:proofErr w:type="spellStart"/>
-      <w:r>
-        <w:t>ArcCatalog</w:t>
-      </w:r>
-      <w:proofErr w:type="spellEnd"/>
-      <w:r>
-        <w:t xml:space="preserve"> and navigate to the toolbox called “Kansas NG911 GIS Tools”, expand the toolbox, then expand the toolset called </w:t>
+        <w:t xml:space="preserve">Open ArcCatalog and navigate to the toolbox called “Kansas NG911 GIS Tools”, expand the toolbox, then expand the toolset called </w:t>
       </w:r>
       <w:r>
         <w:t>“</w:t>
@@ -342,6 +332,7 @@
         </w:numPr>
       </w:pPr>
       <w:r>
+        <w:lastRenderedPageBreak/>
         <w:t xml:space="preserve">In the </w:t>
       </w:r>
       <w:r>
@@ -357,474 +348,371 @@
         </w:numPr>
       </w:pPr>
       <w:r>
+        <w:t>In the “Unique ID Field” parameter, select the field that contains unique ID’s.</w:t>
+      </w:r>
+    </w:p>
+    <w:p>
+      <w:pPr>
+        <w:pStyle w:val="ListParagraph"/>
+        <w:numPr>
+          <w:ilvl w:val="0"/>
+          <w:numId w:val="2"/>
+        </w:numPr>
+      </w:pPr>
+      <w:r>
+        <w:t>Run the tool.</w:t>
+      </w:r>
+    </w:p>
+    <w:p>
+      <w:r>
+        <w:t>Running “Calculate Label”:</w:t>
+      </w:r>
+    </w:p>
+    <w:p>
+      <w:pPr>
+        <w:pStyle w:val="ListParagraph"/>
+        <w:numPr>
+          <w:ilvl w:val="0"/>
+          <w:numId w:val="6"/>
+        </w:numPr>
+      </w:pPr>
+      <w:r>
+        <w:t>Open ArcCatalog and navigate to the toolbox called “Kansas NG911 GIS Tools”, expand the toolbox, then expand the toolset called “Enhancement Tools.”</w:t>
+      </w:r>
+    </w:p>
+    <w:p>
+      <w:pPr>
+        <w:pStyle w:val="ListParagraph"/>
+        <w:numPr>
+          <w:ilvl w:val="0"/>
+          <w:numId w:val="6"/>
+        </w:numPr>
+      </w:pPr>
+      <w:r>
+        <w:t>Double click on the desired tool to open.</w:t>
+      </w:r>
+    </w:p>
+    <w:p>
+      <w:pPr>
+        <w:pStyle w:val="ListParagraph"/>
+        <w:numPr>
+          <w:ilvl w:val="0"/>
+          <w:numId w:val="6"/>
+        </w:numPr>
+      </w:pPr>
+      <w:r>
+        <w:t xml:space="preserve">In the “Feature Class to Receive Label” input box, select the layer (Address Points or Road Centerline, any other layer will not process) that you want to create labels for. </w:t>
+      </w:r>
+    </w:p>
+    <w:p>
+      <w:pPr>
+        <w:pStyle w:val="ListParagraph"/>
+        <w:numPr>
+          <w:ilvl w:val="0"/>
+          <w:numId w:val="6"/>
+        </w:numPr>
+      </w:pPr>
+      <w:r>
+        <w:t>If you only want to update labels where records are blank, check the box.</w:t>
+      </w:r>
+    </w:p>
+    <w:p>
+      <w:pPr>
+        <w:pStyle w:val="ListParagraph"/>
+        <w:numPr>
+          <w:ilvl w:val="0"/>
+          <w:numId w:val="6"/>
+        </w:numPr>
+      </w:pPr>
+      <w:r>
+        <w:t>Run the tool.</w:t>
+      </w:r>
+    </w:p>
+    <w:p>
+      <w:r>
+        <w:t>Running “Check Road Elevation Direction”:</w:t>
+      </w:r>
+    </w:p>
+    <w:p>
+      <w:pPr>
+        <w:pStyle w:val="ListParagraph"/>
+        <w:numPr>
+          <w:ilvl w:val="0"/>
+          <w:numId w:val="8"/>
+        </w:numPr>
+      </w:pPr>
+      <w:r>
+        <w:t>Open ArcCatalog and navigate to the toolbox called “Kansas NG911 GIS Tools”, expand the toolbox, then expand the toolset called “Enhancement Tools.”</w:t>
+      </w:r>
+    </w:p>
+    <w:p>
+      <w:pPr>
+        <w:pStyle w:val="ListParagraph"/>
+        <w:numPr>
+          <w:ilvl w:val="0"/>
+          <w:numId w:val="8"/>
+        </w:numPr>
+      </w:pPr>
+      <w:r>
+        <w:t>Double click on the desired tool to open.</w:t>
+      </w:r>
+    </w:p>
+    <w:p>
+      <w:pPr>
+        <w:pStyle w:val="ListParagraph"/>
+        <w:numPr>
+          <w:ilvl w:val="0"/>
+          <w:numId w:val="8"/>
+        </w:numPr>
+      </w:pPr>
+      <w:r>
+        <w:t>In the “NG911 Geodatabase” input box, put in the full path of the NG911 geodatabase.</w:t>
+      </w:r>
+    </w:p>
+    <w:p>
+      <w:pPr>
+        <w:pStyle w:val="ListParagraph"/>
+        <w:numPr>
+          <w:ilvl w:val="0"/>
+          <w:numId w:val="8"/>
+        </w:numPr>
+      </w:pPr>
+      <w:r>
+        <w:t>Run the tool.</w:t>
+      </w:r>
+    </w:p>
+    <w:p>
+      <w:pPr>
+        <w:pStyle w:val="ListParagraph"/>
+        <w:numPr>
+          <w:ilvl w:val="0"/>
+          <w:numId w:val="8"/>
+        </w:numPr>
+      </w:pPr>
+      <w:r>
+        <w:t>Results will be reported in the “FieldValuesCheckResults” table.</w:t>
+      </w:r>
+    </w:p>
+    <w:p>
+      <w:r>
+        <w:t>Running “Check TN List”:</w:t>
+      </w:r>
+    </w:p>
+    <w:p>
+      <w:r>
+        <w:t>This tool requires a telephone number list to be extracted as a spreadsheet.</w:t>
+      </w:r>
+      <w:r>
+        <w:t xml:space="preserve"> </w:t>
+      </w:r>
+      <w:r>
+        <w:t xml:space="preserve">Directions for obtaining the TN list are found in the </w:t>
+      </w:r>
+      <w:r>
+        <w:t>Downloading_TN_records_from_911IM</w:t>
+      </w:r>
+      <w:r>
+        <w:t xml:space="preserve"> document.</w:t>
+      </w:r>
+    </w:p>
+    <w:p>
+      <w:r>
+        <w:t>Open ArcCatalog and navigate to the toolbox called “Kansas NG911 GIS Tools”, expand the toolbox, then expand the toolset called “Enhancement Tools.”</w:t>
+      </w:r>
+    </w:p>
+    <w:p>
+      <w:pPr>
+        <w:pStyle w:val="ListParagraph"/>
+        <w:numPr>
+          <w:ilvl w:val="0"/>
+          <w:numId w:val="4"/>
+        </w:numPr>
+      </w:pPr>
+      <w:r>
+        <w:t>Double click on “Check TN List” to open.</w:t>
+      </w:r>
+    </w:p>
+    <w:p>
+      <w:pPr>
+        <w:pStyle w:val="ListParagraph"/>
+        <w:numPr>
+          <w:ilvl w:val="0"/>
+          <w:numId w:val="4"/>
+        </w:numPr>
+      </w:pPr>
+      <w:r>
+        <w:t>In the “TN Spreadsheet” input box, select the TN Spreadsheet provided by the telephone company.</w:t>
+      </w:r>
+    </w:p>
+    <w:p>
+      <w:pPr>
+        <w:pStyle w:val="ListParagraph"/>
+        <w:numPr>
+          <w:ilvl w:val="0"/>
+          <w:numId w:val="4"/>
+        </w:numPr>
+      </w:pPr>
+      <w:r>
+        <w:t>In the “NG911 Geodatabase” box, select the appropriate NG911 geodatabase.</w:t>
+      </w:r>
+    </w:p>
+    <w:p>
+      <w:pPr>
+        <w:pStyle w:val="ListParagraph"/>
+        <w:numPr>
+          <w:ilvl w:val="0"/>
+          <w:numId w:val="4"/>
+        </w:numPr>
+      </w:pPr>
+      <w:r>
+        <w:t>Run the tool.</w:t>
+      </w:r>
+    </w:p>
+    <w:p>
+      <w:r>
+        <w:t>Running “Find Address Range Overlaps”:</w:t>
+      </w:r>
+    </w:p>
+    <w:p>
+      <w:pPr>
+        <w:pStyle w:val="ListParagraph"/>
+        <w:numPr>
+          <w:ilvl w:val="0"/>
+          <w:numId w:val="5"/>
+        </w:numPr>
+      </w:pPr>
+      <w:r>
+        <w:t>Open ArcCatalog and navigate to the toolbox called “Kansas NG911 GIS Tools”, expand the toolbox, then expand the toolset called “Enhancement Tools.”</w:t>
+      </w:r>
+    </w:p>
+    <w:p>
+      <w:pPr>
+        <w:pStyle w:val="ListParagraph"/>
+        <w:numPr>
+          <w:ilvl w:val="0"/>
+          <w:numId w:val="5"/>
+        </w:numPr>
+      </w:pPr>
+      <w:r>
+        <w:t>Double click on “Find Address Range Overlaps” to open.</w:t>
+      </w:r>
+    </w:p>
+    <w:p>
+      <w:pPr>
+        <w:pStyle w:val="ListParagraph"/>
+        <w:numPr>
+          <w:ilvl w:val="0"/>
+          <w:numId w:val="5"/>
+        </w:numPr>
+      </w:pPr>
+      <w:r>
+        <w:t>In the “NG911 Geodatabase” box, select the appropriate NG911 geodatabase.</w:t>
+      </w:r>
+    </w:p>
+    <w:p>
+      <w:pPr>
+        <w:pStyle w:val="ListParagraph"/>
+        <w:numPr>
+          <w:ilvl w:val="0"/>
+          <w:numId w:val="5"/>
+        </w:numPr>
+      </w:pPr>
+      <w:r>
+        <w:t>Run the tool.</w:t>
+      </w:r>
+    </w:p>
+    <w:p>
+      <w:pPr>
+        <w:pStyle w:val="ListParagraph"/>
+        <w:numPr>
+          <w:ilvl w:val="0"/>
+          <w:numId w:val="5"/>
+        </w:numPr>
+      </w:pPr>
+      <w:r>
         <w:lastRenderedPageBreak/>
-        <w:t>In the “Unique ID Field” parameter, select the field that contains unique ID’s.</w:t>
-      </w:r>
-    </w:p>
-    <w:p>
-      <w:pPr>
-        <w:pStyle w:val="ListParagraph"/>
-        <w:numPr>
-          <w:ilvl w:val="0"/>
-          <w:numId w:val="2"/>
+        <w:t>If overlapping address ranges exist, they will be exported to a feature class in the NG911 geodatabase called “AddressRange_Overlap”.</w:t>
+      </w:r>
+    </w:p>
+    <w:p>
+      <w:r>
+        <w:t>Running “US National Grid Calculator”:</w:t>
+      </w:r>
+    </w:p>
+    <w:p>
+      <w:pPr>
+        <w:pStyle w:val="ListParagraph"/>
+        <w:numPr>
+          <w:ilvl w:val="0"/>
+          <w:numId w:val="3"/>
+        </w:numPr>
+      </w:pPr>
+      <w:r>
+        <w:t>Open ArcCatalog and navigate to the toolbox called “Kansas NG911 GIS Tools”, expand the toolbox, then expand the toolset called “Enhancement Tools.”</w:t>
+      </w:r>
+    </w:p>
+    <w:p>
+      <w:pPr>
+        <w:pStyle w:val="ListParagraph"/>
+        <w:numPr>
+          <w:ilvl w:val="0"/>
+          <w:numId w:val="3"/>
+        </w:numPr>
+      </w:pPr>
+      <w:r>
+        <w:t>Double click on “US National Grid Calculator” to open.</w:t>
+      </w:r>
+    </w:p>
+    <w:p>
+      <w:pPr>
+        <w:pStyle w:val="ListParagraph"/>
+        <w:numPr>
+          <w:ilvl w:val="0"/>
+          <w:numId w:val="3"/>
+        </w:numPr>
+      </w:pPr>
+      <w:r>
+        <w:t>In the “</w:t>
+      </w:r>
+      <w:r>
+        <w:t>Address Points Layer</w:t>
+      </w:r>
+      <w:r>
+        <w:t xml:space="preserve">” input box, select the </w:t>
+      </w:r>
+      <w:r>
+        <w:t xml:space="preserve">address point </w:t>
+      </w:r>
+      <w:r>
+        <w:t>layer that needs US National Grid Coordinates updated.</w:t>
+      </w:r>
+    </w:p>
+    <w:p>
+      <w:pPr>
+        <w:pStyle w:val="ListParagraph"/>
+        <w:numPr>
+          <w:ilvl w:val="0"/>
+          <w:numId w:val="3"/>
+        </w:numPr>
+      </w:pPr>
+      <w:r>
+        <w:t>Check the box next to “Update only blank USNG (optional)” if you want to only update records with blank values in the USNG column.</w:t>
+      </w:r>
+      <w:bookmarkStart w:id="0" w:name="_GoBack"/>
+      <w:bookmarkEnd w:id="0"/>
+    </w:p>
+    <w:p>
+      <w:pPr>
+        <w:pStyle w:val="ListParagraph"/>
+        <w:numPr>
+          <w:ilvl w:val="0"/>
+          <w:numId w:val="3"/>
         </w:numPr>
       </w:pPr>
       <w:r>
         <w:t>Run the tool.</w:t>
       </w:r>
     </w:p>
-    <w:p/>
-    <w:p/>
-    <w:p>
-      <w:r>
-        <w:t>Running “Calculate Label”:</w:t>
-      </w:r>
-    </w:p>
-    <w:p>
-      <w:pPr>
-        <w:pStyle w:val="ListParagraph"/>
-        <w:numPr>
-          <w:ilvl w:val="0"/>
-          <w:numId w:val="6"/>
-        </w:numPr>
-      </w:pPr>
-      <w:r>
-        <w:t xml:space="preserve">Open </w:t>
-      </w:r>
-      <w:proofErr w:type="spellStart"/>
-      <w:r>
-        <w:t>ArcCatalog</w:t>
-      </w:r>
-      <w:proofErr w:type="spellEnd"/>
-      <w:r>
-        <w:t xml:space="preserve"> and navigate to the toolbox called “Kansas NG911 GIS Tools”, expand the toolbox, then expand the toolset called “Enhancement Tools.”</w:t>
-      </w:r>
-    </w:p>
-    <w:p>
-      <w:pPr>
-        <w:pStyle w:val="ListParagraph"/>
-        <w:numPr>
-          <w:ilvl w:val="0"/>
-          <w:numId w:val="6"/>
-        </w:numPr>
-      </w:pPr>
-      <w:r>
-        <w:t>Double click on the desired tool to open.</w:t>
-      </w:r>
-    </w:p>
-    <w:p>
-      <w:pPr>
-        <w:pStyle w:val="ListParagraph"/>
-        <w:numPr>
-          <w:ilvl w:val="0"/>
-          <w:numId w:val="6"/>
-        </w:numPr>
-      </w:pPr>
-      <w:r>
-        <w:t xml:space="preserve">In the “Feature Class to Receive Label” input box, select the layer (Address Points or Road Centerline, any other layer will not process) that you want to create labels for. </w:t>
-      </w:r>
-    </w:p>
-    <w:p>
-      <w:pPr>
-        <w:pStyle w:val="ListParagraph"/>
-        <w:numPr>
-          <w:ilvl w:val="0"/>
-          <w:numId w:val="6"/>
-        </w:numPr>
-      </w:pPr>
-      <w:r>
-        <w:t>If you only want to update labels where records are blank, check the box.</w:t>
-      </w:r>
-    </w:p>
-    <w:p>
-      <w:pPr>
-        <w:pStyle w:val="ListParagraph"/>
-        <w:numPr>
-          <w:ilvl w:val="0"/>
-          <w:numId w:val="6"/>
-        </w:numPr>
-      </w:pPr>
-      <w:r>
-        <w:t>Run the tool.</w:t>
-      </w:r>
-    </w:p>
-    <w:p>
-      <w:r>
-        <w:t>Running “Check Road Elevation Direction”:</w:t>
-      </w:r>
-    </w:p>
-    <w:p>
-      <w:pPr>
-        <w:pStyle w:val="ListParagraph"/>
-        <w:numPr>
-          <w:ilvl w:val="0"/>
-          <w:numId w:val="8"/>
-        </w:numPr>
-      </w:pPr>
-      <w:r>
-        <w:t xml:space="preserve">Open </w:t>
-      </w:r>
-      <w:proofErr w:type="spellStart"/>
-      <w:r>
-        <w:t>ArcCatalog</w:t>
-      </w:r>
-      <w:proofErr w:type="spellEnd"/>
-      <w:r>
-        <w:t xml:space="preserve"> and navigate to the toolbox called “Kansas NG911 GIS Tools”, expand the toolbox, then expand the toolset called “Enhancement Tools.”</w:t>
-      </w:r>
-    </w:p>
-    <w:p>
-      <w:pPr>
-        <w:pStyle w:val="ListParagraph"/>
-        <w:numPr>
-          <w:ilvl w:val="0"/>
-          <w:numId w:val="8"/>
-        </w:numPr>
-      </w:pPr>
-      <w:r>
-        <w:t>Double click on the desired tool to open.</w:t>
-      </w:r>
-    </w:p>
-    <w:p>
-      <w:pPr>
-        <w:pStyle w:val="ListParagraph"/>
-        <w:numPr>
-          <w:ilvl w:val="0"/>
-          <w:numId w:val="8"/>
-        </w:numPr>
-      </w:pPr>
-      <w:r>
-        <w:t>In the “NG911 Geodatabase” input box, put in the full path of the NG911 geodatabase.</w:t>
-      </w:r>
-    </w:p>
-    <w:p>
-      <w:pPr>
-        <w:pStyle w:val="ListParagraph"/>
-        <w:numPr>
-          <w:ilvl w:val="0"/>
-          <w:numId w:val="8"/>
-        </w:numPr>
-      </w:pPr>
-      <w:r>
-        <w:t>Run the tool.</w:t>
-      </w:r>
-    </w:p>
-    <w:p>
-      <w:pPr>
-        <w:pStyle w:val="ListParagraph"/>
-        <w:numPr>
-          <w:ilvl w:val="0"/>
-          <w:numId w:val="8"/>
-        </w:numPr>
-      </w:pPr>
-      <w:r>
-        <w:t>Results will be reported in the “FieldValuesCheckResults” table.</w:t>
-      </w:r>
-    </w:p>
-    <w:p>
-      <w:r>
-        <w:t>Running “Check TN List”:</w:t>
-      </w:r>
-    </w:p>
-    <w:p>
-      <w:r>
-        <w:t>This tool requires a telephone number list to be extracted as a spreadsheet.</w:t>
-      </w:r>
-      <w:r>
-        <w:t xml:space="preserve"> </w:t>
-      </w:r>
-      <w:r>
-        <w:t xml:space="preserve">Directions for obtaining the TN list are found in the </w:t>
-      </w:r>
-      <w:r>
-        <w:t>Downloading_TN_records_from_911IM</w:t>
-      </w:r>
-      <w:r>
-        <w:t xml:space="preserve"> document.</w:t>
-      </w:r>
-    </w:p>
-    <w:p>
-      <w:r>
-        <w:t xml:space="preserve">Open </w:t>
-      </w:r>
-      <w:proofErr w:type="spellStart"/>
-      <w:r>
-        <w:t>ArcCatalog</w:t>
-      </w:r>
-      <w:proofErr w:type="spellEnd"/>
-      <w:r>
-        <w:t xml:space="preserve"> and navigate to the toolbox called “Kansas NG911 GIS Tools”, expand the toolbox, then expand the toolset called “Enhancement Tools.”</w:t>
-      </w:r>
-    </w:p>
-    <w:p>
-      <w:pPr>
-        <w:pStyle w:val="ListParagraph"/>
-        <w:numPr>
-          <w:ilvl w:val="0"/>
-          <w:numId w:val="4"/>
-        </w:numPr>
-      </w:pPr>
-      <w:r>
-        <w:t>Double click on “Check TN List” to open.</w:t>
-      </w:r>
-    </w:p>
-    <w:p>
-      <w:pPr>
-        <w:pStyle w:val="ListParagraph"/>
-        <w:numPr>
-          <w:ilvl w:val="0"/>
-          <w:numId w:val="4"/>
-        </w:numPr>
-      </w:pPr>
-      <w:r>
-        <w:t>In the “TN Spreadsheet” input box, select the TN Spreadsheet provided by the telephone company.</w:t>
-      </w:r>
-    </w:p>
-    <w:p>
-      <w:pPr>
-        <w:pStyle w:val="ListParagraph"/>
-        <w:numPr>
-          <w:ilvl w:val="0"/>
-          <w:numId w:val="4"/>
-        </w:numPr>
-      </w:pPr>
-      <w:r>
-        <w:t>In the “NG911 Geodatabase” box, select the appropriate NG911 geodatabase.</w:t>
-      </w:r>
-    </w:p>
-    <w:p>
-      <w:pPr>
-        <w:pStyle w:val="ListParagraph"/>
-        <w:numPr>
-          <w:ilvl w:val="0"/>
-          <w:numId w:val="4"/>
-        </w:numPr>
-      </w:pPr>
-      <w:r>
-        <w:t>Run the tool.</w:t>
-      </w:r>
-    </w:p>
-    <w:p>
-      <w:r>
-        <w:t>Running “Find Address Range Overlaps”:</w:t>
-      </w:r>
-    </w:p>
-    <w:p>
-      <w:pPr>
-        <w:pStyle w:val="ListParagraph"/>
-        <w:numPr>
-          <w:ilvl w:val="0"/>
-          <w:numId w:val="5"/>
-        </w:numPr>
-      </w:pPr>
-      <w:r>
-        <w:t xml:space="preserve">Open </w:t>
-      </w:r>
-      <w:proofErr w:type="spellStart"/>
-      <w:r>
-        <w:t>ArcCatalog</w:t>
-      </w:r>
-      <w:proofErr w:type="spellEnd"/>
-      <w:r>
-        <w:t xml:space="preserve"> and navigate to the toolbox called “Kansas NG911 GIS Tools”, expand the toolbox, then expand the toolset called “Enhancement Tools.”</w:t>
-      </w:r>
-    </w:p>
-    <w:p>
-      <w:pPr>
-        <w:pStyle w:val="ListParagraph"/>
-        <w:numPr>
-          <w:ilvl w:val="0"/>
-          <w:numId w:val="5"/>
-        </w:numPr>
-      </w:pPr>
-      <w:r>
-        <w:t>Double click on “Find Address Range Overlaps” to open.</w:t>
-      </w:r>
-    </w:p>
-    <w:p>
-      <w:pPr>
-        <w:pStyle w:val="ListParagraph"/>
-        <w:numPr>
-          <w:ilvl w:val="0"/>
-          <w:numId w:val="5"/>
-        </w:numPr>
-      </w:pPr>
-      <w:r>
-        <w:t>In the “NG911 Geodatabase” box, select the appropriate NG911 geodatabase.</w:t>
-      </w:r>
-    </w:p>
-    <w:p>
-      <w:pPr>
-        <w:pStyle w:val="ListParagraph"/>
-        <w:numPr>
-          <w:ilvl w:val="0"/>
-          <w:numId w:val="5"/>
-        </w:numPr>
-      </w:pPr>
-      <w:r>
-        <w:lastRenderedPageBreak/>
-        <w:t>Run the tool.</w:t>
-      </w:r>
-    </w:p>
-    <w:p>
-      <w:pPr>
-        <w:pStyle w:val="ListParagraph"/>
-        <w:numPr>
-          <w:ilvl w:val="0"/>
-          <w:numId w:val="5"/>
-        </w:numPr>
-      </w:pPr>
-      <w:r>
-        <w:t>If overlapping address ranges exist, they will be exported to a feature class in the NG911 geodatabase called “</w:t>
-      </w:r>
-      <w:proofErr w:type="spellStart"/>
-      <w:r>
-        <w:t>AddressRange_Overlap</w:t>
-      </w:r>
-      <w:proofErr w:type="spellEnd"/>
-      <w:r>
-        <w:t>”.</w:t>
-      </w:r>
-    </w:p>
-    <w:p>
-      <w:r>
-        <w:t>Running “US National Grid Calculator”:</w:t>
-      </w:r>
-    </w:p>
-    <w:p>
-      <w:pPr>
-        <w:pStyle w:val="ListParagraph"/>
-        <w:numPr>
-          <w:ilvl w:val="0"/>
-          <w:numId w:val="3"/>
-        </w:numPr>
-      </w:pPr>
-      <w:r>
-        <w:t xml:space="preserve">Open </w:t>
-      </w:r>
-      <w:proofErr w:type="spellStart"/>
-      <w:r>
-        <w:t>ArcCatalog</w:t>
-      </w:r>
-      <w:proofErr w:type="spellEnd"/>
-      <w:r>
-        <w:t xml:space="preserve"> and navigate to the toolbox called “Kansas NG911 GIS Tools”, expand the toolbox, then expand the toolset called “Enhancement Tools.”</w:t>
-      </w:r>
-    </w:p>
-    <w:p>
-      <w:pPr>
-        <w:pStyle w:val="ListParagraph"/>
-        <w:numPr>
-          <w:ilvl w:val="0"/>
-          <w:numId w:val="3"/>
-        </w:numPr>
-      </w:pPr>
-      <w:r>
-        <w:t>Double click on “US National Grid Calculator” to open.</w:t>
-      </w:r>
-    </w:p>
-    <w:p>
-      <w:pPr>
-        <w:pStyle w:val="ListParagraph"/>
-        <w:numPr>
-          <w:ilvl w:val="0"/>
-          <w:numId w:val="3"/>
-        </w:numPr>
-      </w:pPr>
-      <w:r>
-        <w:t>In the “Feature Class” input box, select the layer that needs US National Grid Coordinates updated.</w:t>
-      </w:r>
-    </w:p>
-    <w:p>
-      <w:pPr>
-        <w:pStyle w:val="ListParagraph"/>
-        <w:numPr>
-          <w:ilvl w:val="0"/>
-          <w:numId w:val="3"/>
-        </w:numPr>
-      </w:pPr>
-      <w:r>
-        <w:t xml:space="preserve">In the “X Coordinate” box, select the field name for the x coordinate in decimal degrees. In the KS NG9-1-1 GIS Data Model </w:t>
-      </w:r>
-      <w:proofErr w:type="spellStart"/>
-      <w:r>
-        <w:t>AddressPoints</w:t>
-      </w:r>
-      <w:proofErr w:type="spellEnd"/>
-      <w:r>
-        <w:t xml:space="preserve"> feature class, this is the LONG field.</w:t>
-      </w:r>
-    </w:p>
-    <w:p>
-      <w:pPr>
-        <w:pStyle w:val="ListParagraph"/>
-        <w:numPr>
-          <w:ilvl w:val="0"/>
-          <w:numId w:val="3"/>
-        </w:numPr>
-      </w:pPr>
-      <w:r>
-        <w:t>In the “”Y Coordinate” box, s</w:t>
-      </w:r>
-      <w:r>
-        <w:t>elect the field</w:t>
-      </w:r>
-      <w:r>
-        <w:t xml:space="preserve"> name</w:t>
-      </w:r>
-      <w:r>
-        <w:t xml:space="preserve"> for the y coordinate in decimal degrees. In the KS NG9-1-1 GIS Data Model </w:t>
-      </w:r>
-      <w:proofErr w:type="spellStart"/>
-      <w:r>
-        <w:t>AddressPoints</w:t>
-      </w:r>
-      <w:proofErr w:type="spellEnd"/>
-      <w:r>
-        <w:t xml:space="preserve"> feature class, this is the LAT field.</w:t>
-      </w:r>
-    </w:p>
-    <w:p>
-      <w:pPr>
-        <w:pStyle w:val="ListParagraph"/>
-        <w:numPr>
-          <w:ilvl w:val="0"/>
-          <w:numId w:val="3"/>
-        </w:numPr>
-      </w:pPr>
-      <w:r>
-        <w:t>In the “National Grid Field” box, s</w:t>
-      </w:r>
-      <w:r>
-        <w:t xml:space="preserve">elect the output field </w:t>
-      </w:r>
-      <w:r>
-        <w:t xml:space="preserve">name </w:t>
-      </w:r>
-      <w:r>
-        <w:t xml:space="preserve">for the US National Grid coordinates. In the KS NG9-1-1 GIS Data Model </w:t>
-      </w:r>
-      <w:proofErr w:type="spellStart"/>
-      <w:r>
-        <w:t>AddressPoints</w:t>
-      </w:r>
-      <w:proofErr w:type="spellEnd"/>
-      <w:r>
-        <w:t xml:space="preserve"> feature class, this is the USNGRID field.</w:t>
-      </w:r>
-    </w:p>
-    <w:p>
-      <w:pPr>
-        <w:pStyle w:val="ListParagraph"/>
-        <w:numPr>
-          <w:ilvl w:val="0"/>
-          <w:numId w:val="3"/>
-        </w:numPr>
-      </w:pPr>
-      <w:r>
-        <w:t>Run the tool.</w:t>
-      </w:r>
-    </w:p>
     <w:p>
       <w:r>
         <w:t>Running “Verify Road Alias”:</w:t>
@@ -839,15 +727,7 @@
         </w:numPr>
       </w:pPr>
       <w:r>
-        <w:t xml:space="preserve">Open </w:t>
-      </w:r>
-      <w:proofErr w:type="spellStart"/>
-      <w:r>
-        <w:t>ArcCatalog</w:t>
-      </w:r>
-      <w:proofErr w:type="spellEnd"/>
-      <w:r>
-        <w:t xml:space="preserve"> and navigate to the toolbox called “Kansas NG911 GIS Tools”, expand the toolbox, then expand the toolset called “Enhancement Tools.”</w:t>
+        <w:t>Open ArcCatalog and navigate to the toolbox called “Kansas NG911 GIS Tools”, expand the toolbox, then expand the toolset called “Enhancement Tools.”</w:t>
       </w:r>
     </w:p>
     <w:p>
@@ -935,24 +815,12 @@
         </w:r>
       </w:hyperlink>
       <w:r>
-        <w:t xml:space="preserve"> and please include in the email which script you were running, any error messages, and a zipped copy of your geodatabase (change the file extension from zip to </w:t>
-      </w:r>
-      <w:proofErr w:type="spellStart"/>
-      <w:r>
-        <w:t>piz</w:t>
-      </w:r>
-      <w:proofErr w:type="spellEnd"/>
-      <w:r>
-        <w:t xml:space="preserve"> so it gets through the email server).</w:t>
-      </w:r>
-    </w:p>
-    <w:p>
-      <w:r>
-        <w:t xml:space="preserve">Disclaimer: The Kansas NG9-1-1 GIS Toolbox is provided by the Kansas 911 Coordinating Council, Kansas GIS Policy Board’s Data Access &amp; Support Center (DASC), and associated contributors "as is" and any express or implied warranties, including, but not limited to, the implied warranties of merchantability and fitness for a particular purpose are disclaimed.  In no event shall the Kansas 911 Coordinating Council, DASC, or associated contributors be liable for any direct, indirect, incidental, special, exemplary, </w:t>
-      </w:r>
-      <w:r>
-        <w:lastRenderedPageBreak/>
-        <w:t>or consequential damages (including, but not limited to, procurement of substitute goods or services; loss of use, data, or profits; or business interruption) however caused and on any theory of liability, whether in contract, strict liability, or tort (including negligence or otherwise) arising in any way out of the use of this software, even if advised of the possibility of such damage.</w:t>
+        <w:t xml:space="preserve"> and please include in the email which script you were running, any error messages, and a zipped copy of your geodatabase (change the file extension from zip to piz so it gets through the email server).</w:t>
+      </w:r>
+    </w:p>
+    <w:p>
+      <w:r>
+        <w:t>Disclaimer: The Kansas NG9-1-1 GIS Toolbox is provided by the Kansas 911 Coordinating Council, Kansas GIS Policy Board’s Data Access &amp; Support Center (DASC), and associated contributors "as is" and any express or implied warranties, including, but not limited to, the implied warranties of merchantability and fitness for a particular purpose are disclaimed.  In no event shall the Kansas 911 Coordinating Council, DASC, or associated contributors be liable for any direct, indirect, incidental, special, exemplary, or consequential damages (including, but not limited to, procurement of substitute goods or services; loss of use, data, or profits; or business interruption) however caused and on any theory of liability, whether in contract, strict liability, or tort (including negligence or otherwise) arising in any way out of the use of this software, even if advised of the possibility of such damage.</w:t>
       </w:r>
     </w:p>
     <w:p/>

</xml_diff>

<commit_message>
Added "Create Road Alias Records" tool
Added tool to Enhancement Toolset to create road alias records
</commit_message>
<xml_diff>
--- a/Doc/EnhancementTools.docx
+++ b/Doc/EnhancementTools.docx
@@ -120,6 +120,17 @@
         <w:rPr>
           <w:i/>
         </w:rPr>
+        <w:t>Create Road Alias Records:</w:t>
+      </w:r>
+      <w:r>
+        <w:t xml:space="preserve"> creates new road alias records based on road segments matching a user-provided road name.</w:t>
+      </w:r>
+    </w:p>
+    <w:p>
+      <w:r>
+        <w:rPr>
+          <w:i/>
+        </w:rPr>
         <w:t>Find Address Range Overlaps</w:t>
       </w:r>
       <w:r>
@@ -258,7 +269,7 @@
         </w:numPr>
       </w:pPr>
       <w:r>
-        <w:t>Enhancement_FindAddressRangeOverlaps.py</w:t>
+        <w:t>Enhancement_CreateRoadAliasRecords.py</w:t>
       </w:r>
     </w:p>
     <w:p>
@@ -270,13 +281,7 @@
         </w:numPr>
       </w:pPr>
       <w:r>
-        <w:t>Enhancement_</w:t>
-      </w:r>
-      <w:r>
-        <w:t>XY</w:t>
-      </w:r>
-      <w:r>
-        <w:t>USNGCal.py</w:t>
+        <w:t>Enhancement_FindAddressRangeOverlaps.py</w:t>
       </w:r>
     </w:p>
     <w:p>
@@ -288,7 +293,13 @@
         </w:numPr>
       </w:pPr>
       <w:r>
-        <w:t>Enhancement_VerifyRoadAlias.py</w:t>
+        <w:t>Enhancement_</w:t>
+      </w:r>
+      <w:r>
+        <w:t>XY</w:t>
+      </w:r>
+      <w:r>
+        <w:t>USNGCal.py</w:t>
       </w:r>
     </w:p>
     <w:p>
@@ -300,11 +311,25 @@
         </w:numPr>
       </w:pPr>
       <w:r>
+        <w:t>Enhancement_VerifyRoadAlias.py</w:t>
+      </w:r>
+    </w:p>
+    <w:p>
+      <w:pPr>
+        <w:pStyle w:val="ListParagraph"/>
+        <w:numPr>
+          <w:ilvl w:val="1"/>
+          <w:numId w:val="1"/>
+        </w:numPr>
+      </w:pPr>
+      <w:r>
         <w:t>CoordConvertor.py</w:t>
       </w:r>
     </w:p>
-    <w:p>
-      <w:r>
+    <w:p/>
+    <w:p>
+      <w:r>
+        <w:lastRenderedPageBreak/>
         <w:t>Running “</w:t>
       </w:r>
       <w:r>
@@ -367,48 +392,281 @@
         </w:numPr>
       </w:pPr>
       <w:r>
+        <w:t xml:space="preserve">In the </w:t>
+      </w:r>
+      <w:r>
+        <w:t>“Feature Class” or “Alias Table” input box, select the layer or table to have its unique ID’s updated.</w:t>
+      </w:r>
+    </w:p>
+    <w:p>
+      <w:pPr>
+        <w:pStyle w:val="ListParagraph"/>
+        <w:numPr>
+          <w:ilvl w:val="0"/>
+          <w:numId w:val="2"/>
+        </w:numPr>
+      </w:pPr>
+      <w:r>
+        <w:t>In the “Unique ID Field” parameter, select the field that contains unique ID’s.</w:t>
+      </w:r>
+    </w:p>
+    <w:p>
+      <w:pPr>
+        <w:pStyle w:val="ListParagraph"/>
+        <w:numPr>
+          <w:ilvl w:val="0"/>
+          <w:numId w:val="2"/>
+        </w:numPr>
+      </w:pPr>
+      <w:r>
+        <w:t>Run the tool.</w:t>
+      </w:r>
+    </w:p>
+    <w:p>
+      <w:r>
+        <w:t>Running “Calculate Label”:</w:t>
+      </w:r>
+    </w:p>
+    <w:p>
+      <w:pPr>
+        <w:pStyle w:val="ListParagraph"/>
+        <w:numPr>
+          <w:ilvl w:val="0"/>
+          <w:numId w:val="6"/>
+        </w:numPr>
+      </w:pPr>
+      <w:r>
+        <w:t xml:space="preserve">Open </w:t>
+      </w:r>
+      <w:proofErr w:type="spellStart"/>
+      <w:r>
+        <w:t>ArcCatalog</w:t>
+      </w:r>
+      <w:proofErr w:type="spellEnd"/>
+      <w:r>
+        <w:t xml:space="preserve"> and navigate to the toolbox called “Kansas NG911 GIS Tools”, expand the toolbox, then expand the toolset called “Enhancement Tools.”</w:t>
+      </w:r>
+    </w:p>
+    <w:p>
+      <w:pPr>
+        <w:pStyle w:val="ListParagraph"/>
+        <w:numPr>
+          <w:ilvl w:val="0"/>
+          <w:numId w:val="6"/>
+        </w:numPr>
+      </w:pPr>
+      <w:r>
+        <w:t>Double click on the desired tool to open.</w:t>
+      </w:r>
+    </w:p>
+    <w:p>
+      <w:pPr>
+        <w:pStyle w:val="ListParagraph"/>
+        <w:numPr>
+          <w:ilvl w:val="0"/>
+          <w:numId w:val="6"/>
+        </w:numPr>
+      </w:pPr>
+      <w:r>
+        <w:t xml:space="preserve">In the “Feature Class to Receive Label” input box, select the layer (Address Points or Road Centerline, any other layer will not process) that you want to create labels for. </w:t>
+      </w:r>
+    </w:p>
+    <w:p>
+      <w:pPr>
+        <w:pStyle w:val="ListParagraph"/>
+        <w:numPr>
+          <w:ilvl w:val="0"/>
+          <w:numId w:val="6"/>
+        </w:numPr>
+      </w:pPr>
+      <w:r>
+        <w:t>If you only want to update labels where records are blank, check the box.</w:t>
+      </w:r>
+    </w:p>
+    <w:p>
+      <w:pPr>
+        <w:pStyle w:val="ListParagraph"/>
+        <w:numPr>
+          <w:ilvl w:val="0"/>
+          <w:numId w:val="6"/>
+        </w:numPr>
+      </w:pPr>
+      <w:r>
+        <w:t>Run the tool.</w:t>
+      </w:r>
+    </w:p>
+    <w:p>
+      <w:r>
+        <w:t>Running “Check Road Elevation Direction”:</w:t>
+      </w:r>
+    </w:p>
+    <w:p>
+      <w:pPr>
+        <w:pStyle w:val="ListParagraph"/>
+        <w:numPr>
+          <w:ilvl w:val="0"/>
+          <w:numId w:val="8"/>
+        </w:numPr>
+      </w:pPr>
+      <w:r>
+        <w:t xml:space="preserve">Open </w:t>
+      </w:r>
+      <w:proofErr w:type="spellStart"/>
+      <w:r>
+        <w:t>ArcCatalog</w:t>
+      </w:r>
+      <w:proofErr w:type="spellEnd"/>
+      <w:r>
+        <w:t xml:space="preserve"> and navigate to the toolbox called “Kansas NG911 GIS Tools”, expand the toolbox, then expand the toolset called “Enhancement Tools.”</w:t>
+      </w:r>
+    </w:p>
+    <w:p>
+      <w:pPr>
+        <w:pStyle w:val="ListParagraph"/>
+        <w:numPr>
+          <w:ilvl w:val="0"/>
+          <w:numId w:val="8"/>
+        </w:numPr>
+      </w:pPr>
+      <w:r>
+        <w:t>Double click on the desired tool to open.</w:t>
+      </w:r>
+    </w:p>
+    <w:p>
+      <w:pPr>
+        <w:pStyle w:val="ListParagraph"/>
+        <w:numPr>
+          <w:ilvl w:val="0"/>
+          <w:numId w:val="8"/>
+        </w:numPr>
+      </w:pPr>
+      <w:r>
+        <w:t>In the “NG911 Geodatabase” input box, put in the full path of the NG911 geodatabase.</w:t>
+      </w:r>
+    </w:p>
+    <w:p>
+      <w:pPr>
+        <w:pStyle w:val="ListParagraph"/>
+        <w:numPr>
+          <w:ilvl w:val="0"/>
+          <w:numId w:val="8"/>
+        </w:numPr>
+      </w:pPr>
+      <w:r>
+        <w:t>Run the tool.</w:t>
+      </w:r>
+    </w:p>
+    <w:p>
+      <w:pPr>
+        <w:pStyle w:val="ListParagraph"/>
+        <w:numPr>
+          <w:ilvl w:val="0"/>
+          <w:numId w:val="8"/>
+        </w:numPr>
+      </w:pPr>
+      <w:r>
+        <w:t>Results will be reported in the “FieldValuesCheckResults” table.</w:t>
+      </w:r>
+    </w:p>
+    <w:p>
+      <w:r>
+        <w:t>Running “Check TN List”:</w:t>
+      </w:r>
+    </w:p>
+    <w:p>
+      <w:r>
+        <w:t>This tool requires a telephone number list to be extracted as a spreadsheet.</w:t>
+      </w:r>
+      <w:r>
+        <w:t xml:space="preserve"> </w:t>
+      </w:r>
+      <w:r>
+        <w:t xml:space="preserve">Directions for obtaining the TN list are found in the </w:t>
+      </w:r>
+      <w:r>
+        <w:t>D</w:t>
+      </w:r>
+      <w:r>
+        <w:t>ownloading_TN_records_from_911Net</w:t>
+      </w:r>
+      <w:r>
+        <w:t xml:space="preserve"> document.</w:t>
+      </w:r>
+    </w:p>
+    <w:p>
+      <w:r>
+        <w:t xml:space="preserve">Open </w:t>
+      </w:r>
+      <w:proofErr w:type="spellStart"/>
+      <w:r>
+        <w:t>ArcCatalog</w:t>
+      </w:r>
+      <w:proofErr w:type="spellEnd"/>
+      <w:r>
+        <w:t xml:space="preserve"> and navigate to the toolbox called “Kansas NG911 GIS Tools”, expand the toolbox, then expand the toolset called “Enhancement Tools.”</w:t>
+      </w:r>
+    </w:p>
+    <w:p>
+      <w:pPr>
+        <w:pStyle w:val="ListParagraph"/>
+        <w:numPr>
+          <w:ilvl w:val="0"/>
+          <w:numId w:val="4"/>
+        </w:numPr>
+      </w:pPr>
+      <w:r>
+        <w:t>Double click on “Check TN List” to open.</w:t>
+      </w:r>
+    </w:p>
+    <w:p>
+      <w:pPr>
+        <w:pStyle w:val="ListParagraph"/>
+        <w:numPr>
+          <w:ilvl w:val="0"/>
+          <w:numId w:val="4"/>
+        </w:numPr>
+      </w:pPr>
+      <w:r>
+        <w:t>In the “TN Spreadsheet” input box, select the TN Spreadsheet provided by the telephone company.</w:t>
+      </w:r>
+    </w:p>
+    <w:p>
+      <w:pPr>
+        <w:pStyle w:val="ListParagraph"/>
+        <w:numPr>
+          <w:ilvl w:val="0"/>
+          <w:numId w:val="4"/>
+        </w:numPr>
+      </w:pPr>
+      <w:r>
+        <w:t>In the “NG911 Geodatabase” box, select the appropriate NG911 geodatabase.</w:t>
+      </w:r>
+    </w:p>
+    <w:p>
+      <w:pPr>
+        <w:pStyle w:val="ListParagraph"/>
+        <w:numPr>
+          <w:ilvl w:val="0"/>
+          <w:numId w:val="4"/>
+        </w:numPr>
+      </w:pPr>
+      <w:r>
+        <w:t>Run the tool.</w:t>
+      </w:r>
+    </w:p>
+    <w:p/>
+    <w:p>
+      <w:r>
         <w:lastRenderedPageBreak/>
-        <w:t xml:space="preserve">In the </w:t>
-      </w:r>
-      <w:r>
-        <w:t>“Feature Class” or “Alias Table” input box, select the layer or table to have its unique ID’s updated.</w:t>
-      </w:r>
-    </w:p>
-    <w:p>
-      <w:pPr>
-        <w:pStyle w:val="ListParagraph"/>
-        <w:numPr>
-          <w:ilvl w:val="0"/>
-          <w:numId w:val="2"/>
-        </w:numPr>
-      </w:pPr>
-      <w:r>
-        <w:t>In the “Unique ID Field” parameter, select the field that contains unique ID’s.</w:t>
-      </w:r>
-    </w:p>
-    <w:p>
-      <w:pPr>
-        <w:pStyle w:val="ListParagraph"/>
-        <w:numPr>
-          <w:ilvl w:val="0"/>
-          <w:numId w:val="2"/>
-        </w:numPr>
-      </w:pPr>
-      <w:r>
-        <w:t>Run the tool.</w:t>
-      </w:r>
-    </w:p>
-    <w:p>
-      <w:r>
-        <w:t>Running “Calculate Label”:</w:t>
-      </w:r>
-    </w:p>
-    <w:p>
-      <w:pPr>
-        <w:pStyle w:val="ListParagraph"/>
-        <w:numPr>
-          <w:ilvl w:val="0"/>
-          <w:numId w:val="6"/>
+        <w:t>Running “Create Road Alias Records”:</w:t>
+      </w:r>
+    </w:p>
+    <w:p>
+      <w:pPr>
+        <w:pStyle w:val="ListParagraph"/>
+        <w:numPr>
+          <w:ilvl w:val="0"/>
+          <w:numId w:val="5"/>
         </w:numPr>
       </w:pPr>
       <w:r>
@@ -428,109 +686,132 @@
         <w:pStyle w:val="ListParagraph"/>
         <w:numPr>
           <w:ilvl w:val="0"/>
-          <w:numId w:val="6"/>
-        </w:numPr>
-      </w:pPr>
-      <w:r>
-        <w:t>Double click on the desired tool to open.</w:t>
-      </w:r>
-    </w:p>
-    <w:p>
-      <w:pPr>
-        <w:pStyle w:val="ListParagraph"/>
-        <w:numPr>
-          <w:ilvl w:val="0"/>
-          <w:numId w:val="6"/>
-        </w:numPr>
-      </w:pPr>
-      <w:r>
-        <w:t xml:space="preserve">In the “Feature Class to Receive Label” input box, select the layer (Address Points or Road Centerline, any other layer will not process) that you want to create labels for. </w:t>
-      </w:r>
-    </w:p>
-    <w:p>
-      <w:pPr>
-        <w:pStyle w:val="ListParagraph"/>
-        <w:numPr>
-          <w:ilvl w:val="0"/>
-          <w:numId w:val="6"/>
-        </w:numPr>
-      </w:pPr>
-      <w:r>
-        <w:t>If you only want to update labels where records are blank, check the box.</w:t>
-      </w:r>
-    </w:p>
-    <w:p>
-      <w:pPr>
-        <w:pStyle w:val="ListParagraph"/>
-        <w:numPr>
-          <w:ilvl w:val="0"/>
-          <w:numId w:val="6"/>
-        </w:numPr>
-      </w:pPr>
-      <w:r>
-        <w:t>Run the tool.</w:t>
-      </w:r>
-    </w:p>
-    <w:p>
-      <w:r>
-        <w:t>Running “Check Road Elevation Direction”:</w:t>
-      </w:r>
-    </w:p>
-    <w:p>
-      <w:pPr>
-        <w:pStyle w:val="ListParagraph"/>
-        <w:numPr>
-          <w:ilvl w:val="0"/>
-          <w:numId w:val="8"/>
-        </w:numPr>
-      </w:pPr>
-      <w:r>
-        <w:t xml:space="preserve">Open </w:t>
-      </w:r>
-      <w:proofErr w:type="spellStart"/>
-      <w:r>
-        <w:t>ArcCatalog</w:t>
-      </w:r>
-      <w:proofErr w:type="spellEnd"/>
-      <w:r>
-        <w:t xml:space="preserve"> and navigate to the toolbox called “Kansas NG911 GIS Tools”, expand the toolbox, then expand the toolset called “Enhancement Tools.”</w:t>
-      </w:r>
-    </w:p>
-    <w:p>
-      <w:pPr>
-        <w:pStyle w:val="ListParagraph"/>
-        <w:numPr>
-          <w:ilvl w:val="0"/>
-          <w:numId w:val="8"/>
-        </w:numPr>
-      </w:pPr>
-      <w:r>
-        <w:t>Double click on the desired tool to open.</w:t>
-      </w:r>
-    </w:p>
-    <w:p>
-      <w:pPr>
-        <w:pStyle w:val="ListParagraph"/>
-        <w:numPr>
-          <w:ilvl w:val="0"/>
-          <w:numId w:val="8"/>
-        </w:numPr>
-      </w:pPr>
-      <w:r>
-        <w:t>In the “NG911 Geodatabase” input box, put in the full path of the NG911</w:t>
+          <w:numId w:val="5"/>
+        </w:numPr>
+      </w:pPr>
+      <w:r>
+        <w:t>Double click on “</w:t>
+      </w:r>
+      <w:r>
+        <w:t>Create Road Alias Records</w:t>
+      </w:r>
+      <w:r>
+        <w:t>” to open.</w:t>
+      </w:r>
+    </w:p>
+    <w:p>
+      <w:pPr>
+        <w:pStyle w:val="ListParagraph"/>
+        <w:numPr>
+          <w:ilvl w:val="0"/>
+          <w:numId w:val="5"/>
+        </w:numPr>
+      </w:pPr>
+      <w:r>
+        <w:t>In the “NG911 Geodatabase” box, select the appropriate NG911 geodatabase.</w:t>
+      </w:r>
+    </w:p>
+    <w:p>
+      <w:pPr>
+        <w:pStyle w:val="ListParagraph"/>
+        <w:numPr>
+          <w:ilvl w:val="0"/>
+          <w:numId w:val="5"/>
+        </w:numPr>
+      </w:pPr>
+      <w:r>
+        <w:t xml:space="preserve">In the “Road Name” box, enter the value of the RD column (the road name) for the road centerline segment you wish to add records for. </w:t>
+      </w:r>
+      <w:r>
+        <w:t>Example: the road segments you need alias record</w:t>
+      </w:r>
+      <w:r>
+        <w:t>s</w:t>
+      </w:r>
+      <w:r>
+        <w:t xml:space="preserve"> for </w:t>
+      </w:r>
+      <w:r>
+        <w:t>have a road centerline</w:t>
+      </w:r>
+      <w:r>
+        <w:t xml:space="preserve"> RD field value of IOWA. Enter IOWA here. </w:t>
+      </w:r>
+    </w:p>
+    <w:p>
+      <w:pPr>
+        <w:pStyle w:val="ListParagraph"/>
+        <w:numPr>
+          <w:ilvl w:val="0"/>
+          <w:numId w:val="5"/>
+        </w:numPr>
+      </w:pPr>
+      <w:r>
+        <w:t>In the “</w:t>
+      </w:r>
+      <w:r>
+        <w:t>Alias Road Name</w:t>
+      </w:r>
+      <w:r>
+        <w:t>” box, enter t</w:t>
+      </w:r>
+      <w:r>
+        <w:t>he alias name you want created. Example: if IOWA segments need the alias name of US59, enter US59 here.</w:t>
+      </w:r>
+    </w:p>
+    <w:p>
+      <w:pPr>
+        <w:pStyle w:val="ListParagraph"/>
+        <w:numPr>
+          <w:ilvl w:val="0"/>
+          <w:numId w:val="5"/>
+        </w:numPr>
+      </w:pPr>
+      <w:r>
+        <w:t>In the “</w:t>
+      </w:r>
+      <w:r>
+        <w:t>Alias Road Type (optional)</w:t>
+      </w:r>
+      <w:r>
+        <w:t>” box, enter t</w:t>
+      </w:r>
+      <w:r>
+        <w:t>he street suffix f</w:t>
       </w:r>
       <w:bookmarkStart w:id="0" w:name="_GoBack"/>
       <w:bookmarkEnd w:id="0"/>
       <w:r>
-        <w:t xml:space="preserve"> geodatabase.</w:t>
-      </w:r>
-    </w:p>
-    <w:p>
-      <w:pPr>
-        <w:pStyle w:val="ListParagraph"/>
-        <w:numPr>
-          <w:ilvl w:val="0"/>
-          <w:numId w:val="8"/>
+        <w:t>or the new alias road name. Pick from the list. If your option is not available, enter nothing and edit the records after the tool runs.</w:t>
+      </w:r>
+    </w:p>
+    <w:p>
+      <w:pPr>
+        <w:pStyle w:val="ListParagraph"/>
+        <w:numPr>
+          <w:ilvl w:val="0"/>
+          <w:numId w:val="5"/>
+        </w:numPr>
+      </w:pPr>
+      <w:r>
+        <w:t>In the “</w:t>
+      </w:r>
+      <w:r>
+        <w:t>Alias Road Label (optional)</w:t>
+      </w:r>
+      <w:r>
+        <w:t>” box, enter the o</w:t>
+      </w:r>
+      <w:r>
+        <w:t>ptional label for the new alias road records. Example: if you want the alias name of US59 to show up at US-59 on the label field, enter US-59 here.</w:t>
+      </w:r>
+    </w:p>
+    <w:p>
+      <w:pPr>
+        <w:pStyle w:val="ListParagraph"/>
+        <w:numPr>
+          <w:ilvl w:val="0"/>
+          <w:numId w:val="5"/>
         </w:numPr>
       </w:pPr>
       <w:r>
@@ -542,39 +823,26 @@
         <w:pStyle w:val="ListParagraph"/>
         <w:numPr>
           <w:ilvl w:val="0"/>
-          <w:numId w:val="8"/>
-        </w:numPr>
-      </w:pPr>
-      <w:r>
-        <w:t>Results will be reported in the “FieldValuesCheckResults” table.</w:t>
-      </w:r>
-    </w:p>
-    <w:p>
-      <w:r>
-        <w:t>Running “Check TN List”:</w:t>
-      </w:r>
-    </w:p>
-    <w:p>
-      <w:r>
-        <w:t>This tool requires a telephone number list to be extracted as a spreadsheet.</w:t>
-      </w:r>
-      <w:r>
-        <w:t xml:space="preserve"> </w:t>
-      </w:r>
-      <w:r>
-        <w:t xml:space="preserve">Directions for obtaining the TN list are found in the </w:t>
-      </w:r>
-      <w:r>
-        <w:t>D</w:t>
-      </w:r>
-      <w:r>
-        <w:t>ownloading_TN_records_from_911Net</w:t>
-      </w:r>
-      <w:r>
-        <w:t xml:space="preserve"> document.</w:t>
-      </w:r>
-    </w:p>
-    <w:p>
+          <w:numId w:val="5"/>
+        </w:numPr>
+      </w:pPr>
+      <w:r>
+        <w:t>Double-check the newly created records in ArcMap. This tool will create a road alias record for every road segment that matches the value of “Road Name”, so records may be created outside your intended range or for incorrect road types.</w:t>
+      </w:r>
+    </w:p>
+    <w:p>
+      <w:r>
+        <w:t>Running “Find Address Range Overlaps”:</w:t>
+      </w:r>
+    </w:p>
+    <w:p>
+      <w:pPr>
+        <w:pStyle w:val="ListParagraph"/>
+        <w:numPr>
+          <w:ilvl w:val="0"/>
+          <w:numId w:val="5"/>
+        </w:numPr>
+      </w:pPr>
       <w:r>
         <w:t xml:space="preserve">Open </w:t>
       </w:r>
@@ -592,31 +860,19 @@
         <w:pStyle w:val="ListParagraph"/>
         <w:numPr>
           <w:ilvl w:val="0"/>
-          <w:numId w:val="4"/>
-        </w:numPr>
-      </w:pPr>
-      <w:r>
-        <w:t>Double click on “Check TN List” to open.</w:t>
-      </w:r>
-    </w:p>
-    <w:p>
-      <w:pPr>
-        <w:pStyle w:val="ListParagraph"/>
-        <w:numPr>
-          <w:ilvl w:val="0"/>
-          <w:numId w:val="4"/>
-        </w:numPr>
-      </w:pPr>
-      <w:r>
-        <w:t>In the “TN Spreadsheet” input box, select the TN Spreadsheet provided by the telephone company.</w:t>
-      </w:r>
-    </w:p>
-    <w:p>
-      <w:pPr>
-        <w:pStyle w:val="ListParagraph"/>
-        <w:numPr>
-          <w:ilvl w:val="0"/>
-          <w:numId w:val="4"/>
+          <w:numId w:val="5"/>
+        </w:numPr>
+      </w:pPr>
+      <w:r>
+        <w:t>Double click on “Find Address Range Overlaps” to open.</w:t>
+      </w:r>
+    </w:p>
+    <w:p>
+      <w:pPr>
+        <w:pStyle w:val="ListParagraph"/>
+        <w:numPr>
+          <w:ilvl w:val="0"/>
+          <w:numId w:val="5"/>
         </w:numPr>
       </w:pPr>
       <w:r>
@@ -628,7 +884,7 @@
         <w:pStyle w:val="ListParagraph"/>
         <w:numPr>
           <w:ilvl w:val="0"/>
-          <w:numId w:val="4"/>
+          <w:numId w:val="5"/>
         </w:numPr>
       </w:pPr>
       <w:r>
@@ -636,11 +892,6 @@
       </w:r>
     </w:p>
     <w:p>
-      <w:r>
-        <w:t>Running “Find Address Range Overlaps”:</w:t>
-      </w:r>
-    </w:p>
-    <w:p>
       <w:pPr>
         <w:pStyle w:val="ListParagraph"/>
         <w:numPr>
@@ -649,6 +900,31 @@
         </w:numPr>
       </w:pPr>
       <w:r>
+        <w:t>If overlapping address ranges exist, they will be exported to a feature class in the NG911 geodatabase called “</w:t>
+      </w:r>
+      <w:proofErr w:type="spellStart"/>
+      <w:r>
+        <w:t>AddressRange_Overlap</w:t>
+      </w:r>
+      <w:proofErr w:type="spellEnd"/>
+      <w:r>
+        <w:t>”.</w:t>
+      </w:r>
+    </w:p>
+    <w:p>
+      <w:r>
+        <w:t>Running “US National Grid Calculator”:</w:t>
+      </w:r>
+    </w:p>
+    <w:p>
+      <w:pPr>
+        <w:pStyle w:val="ListParagraph"/>
+        <w:numPr>
+          <w:ilvl w:val="0"/>
+          <w:numId w:val="3"/>
+        </w:numPr>
+      </w:pPr>
+      <w:r>
         <w:t xml:space="preserve">Open </w:t>
       </w:r>
       <w:proofErr w:type="spellStart"/>
@@ -665,31 +941,55 @@
         <w:pStyle w:val="ListParagraph"/>
         <w:numPr>
           <w:ilvl w:val="0"/>
-          <w:numId w:val="5"/>
-        </w:numPr>
-      </w:pPr>
-      <w:r>
-        <w:t>Double click on “Find Address Range Overlaps” to open.</w:t>
-      </w:r>
-    </w:p>
-    <w:p>
-      <w:pPr>
-        <w:pStyle w:val="ListParagraph"/>
-        <w:numPr>
-          <w:ilvl w:val="0"/>
-          <w:numId w:val="5"/>
-        </w:numPr>
-      </w:pPr>
-      <w:r>
-        <w:t>In the “NG911 Geodatabase” box, select the appropriate NG911 geodatabase.</w:t>
-      </w:r>
-    </w:p>
-    <w:p>
-      <w:pPr>
-        <w:pStyle w:val="ListParagraph"/>
-        <w:numPr>
-          <w:ilvl w:val="0"/>
-          <w:numId w:val="5"/>
+          <w:numId w:val="3"/>
+        </w:numPr>
+      </w:pPr>
+      <w:r>
+        <w:t>Double click on “US National Grid Calculator” to open.</w:t>
+      </w:r>
+    </w:p>
+    <w:p>
+      <w:pPr>
+        <w:pStyle w:val="ListParagraph"/>
+        <w:numPr>
+          <w:ilvl w:val="0"/>
+          <w:numId w:val="3"/>
+        </w:numPr>
+      </w:pPr>
+      <w:r>
+        <w:t>In the “</w:t>
+      </w:r>
+      <w:r>
+        <w:t>Address Points Layer</w:t>
+      </w:r>
+      <w:r>
+        <w:t xml:space="preserve">” input box, select the </w:t>
+      </w:r>
+      <w:r>
+        <w:t xml:space="preserve">address point </w:t>
+      </w:r>
+      <w:r>
+        <w:t>layer that needs US National Grid Coordinates updated.</w:t>
+      </w:r>
+    </w:p>
+    <w:p>
+      <w:pPr>
+        <w:pStyle w:val="ListParagraph"/>
+        <w:numPr>
+          <w:ilvl w:val="0"/>
+          <w:numId w:val="3"/>
+        </w:numPr>
+      </w:pPr>
+      <w:r>
+        <w:t>Check the box next to “Update only blank USNG (optional)” if you want to only update records with blank values in the USNG column.</w:t>
+      </w:r>
+    </w:p>
+    <w:p>
+      <w:pPr>
+        <w:pStyle w:val="ListParagraph"/>
+        <w:numPr>
+          <w:ilvl w:val="0"/>
+          <w:numId w:val="3"/>
         </w:numPr>
       </w:pPr>
       <w:r>
@@ -697,125 +997,20 @@
       </w:r>
     </w:p>
     <w:p>
-      <w:pPr>
-        <w:pStyle w:val="ListParagraph"/>
-        <w:numPr>
-          <w:ilvl w:val="0"/>
-          <w:numId w:val="5"/>
+      <w:r>
+        <w:t>Running “Verify Road Alias”:</w:t>
+      </w:r>
+    </w:p>
+    <w:p>
+      <w:pPr>
+        <w:pStyle w:val="ListParagraph"/>
+        <w:numPr>
+          <w:ilvl w:val="0"/>
+          <w:numId w:val="9"/>
         </w:numPr>
       </w:pPr>
       <w:r>
         <w:lastRenderedPageBreak/>
-        <w:t>If overlapping address ranges exist, they will be exported to a feature class in the NG911 geodatabase called “</w:t>
-      </w:r>
-      <w:proofErr w:type="spellStart"/>
-      <w:r>
-        <w:t>AddressRange_Overlap</w:t>
-      </w:r>
-      <w:proofErr w:type="spellEnd"/>
-      <w:r>
-        <w:t>”.</w:t>
-      </w:r>
-    </w:p>
-    <w:p>
-      <w:r>
-        <w:t>Running “US National Grid Calculator”:</w:t>
-      </w:r>
-    </w:p>
-    <w:p>
-      <w:pPr>
-        <w:pStyle w:val="ListParagraph"/>
-        <w:numPr>
-          <w:ilvl w:val="0"/>
-          <w:numId w:val="3"/>
-        </w:numPr>
-      </w:pPr>
-      <w:r>
-        <w:t xml:space="preserve">Open </w:t>
-      </w:r>
-      <w:proofErr w:type="spellStart"/>
-      <w:r>
-        <w:t>ArcCatalog</w:t>
-      </w:r>
-      <w:proofErr w:type="spellEnd"/>
-      <w:r>
-        <w:t xml:space="preserve"> and navigate to the toolbox called “Kansas NG911 GIS Tools”, expand the toolbox, then expand the toolset called “Enhancement Tools.”</w:t>
-      </w:r>
-    </w:p>
-    <w:p>
-      <w:pPr>
-        <w:pStyle w:val="ListParagraph"/>
-        <w:numPr>
-          <w:ilvl w:val="0"/>
-          <w:numId w:val="3"/>
-        </w:numPr>
-      </w:pPr>
-      <w:r>
-        <w:t>Double click on “US National Grid Calculator” to open.</w:t>
-      </w:r>
-    </w:p>
-    <w:p>
-      <w:pPr>
-        <w:pStyle w:val="ListParagraph"/>
-        <w:numPr>
-          <w:ilvl w:val="0"/>
-          <w:numId w:val="3"/>
-        </w:numPr>
-      </w:pPr>
-      <w:r>
-        <w:t>In the “</w:t>
-      </w:r>
-      <w:r>
-        <w:t>Address Points Layer</w:t>
-      </w:r>
-      <w:r>
-        <w:t xml:space="preserve">” input box, select the </w:t>
-      </w:r>
-      <w:r>
-        <w:t xml:space="preserve">address point </w:t>
-      </w:r>
-      <w:r>
-        <w:t>layer that needs US National Grid Coordinates updated.</w:t>
-      </w:r>
-    </w:p>
-    <w:p>
-      <w:pPr>
-        <w:pStyle w:val="ListParagraph"/>
-        <w:numPr>
-          <w:ilvl w:val="0"/>
-          <w:numId w:val="3"/>
-        </w:numPr>
-      </w:pPr>
-      <w:r>
-        <w:t>Check the box next to “Update only blank USNG (optional)” if you want to only update records with blank values in the USNG column.</w:t>
-      </w:r>
-    </w:p>
-    <w:p>
-      <w:pPr>
-        <w:pStyle w:val="ListParagraph"/>
-        <w:numPr>
-          <w:ilvl w:val="0"/>
-          <w:numId w:val="3"/>
-        </w:numPr>
-      </w:pPr>
-      <w:r>
-        <w:t>Run the tool.</w:t>
-      </w:r>
-    </w:p>
-    <w:p>
-      <w:r>
-        <w:t>Running “Verify Road Alias”:</w:t>
-      </w:r>
-    </w:p>
-    <w:p>
-      <w:pPr>
-        <w:pStyle w:val="ListParagraph"/>
-        <w:numPr>
-          <w:ilvl w:val="0"/>
-          <w:numId w:val="9"/>
-        </w:numPr>
-      </w:pPr>
-      <w:r>
         <w:t xml:space="preserve">Open </w:t>
       </w:r>
       <w:proofErr w:type="spellStart"/>

</xml_diff>

<commit_message>
Road type parameter addition
Added road type parameter to "create road alias records" tool
</commit_message>
<xml_diff>
--- a/Doc/EnhancementTools.docx
+++ b/Doc/EnhancementTools.docx
@@ -690,13 +690,7 @@
         </w:numPr>
       </w:pPr>
       <w:r>
-        <w:t>Double click on “</w:t>
-      </w:r>
-      <w:r>
-        <w:t>Create Road Alias Records</w:t>
-      </w:r>
-      <w:r>
-        <w:t>” to open.</w:t>
+        <w:t>Double click on “Create Road Alias Records” to open.</w:t>
       </w:r>
     </w:p>
     <w:p>
@@ -720,16 +714,7 @@
         </w:numPr>
       </w:pPr>
       <w:r>
-        <w:t xml:space="preserve">In the “Road Name” box, enter the value of the RD column (the road name) for the road centerline segment you wish to add records for. </w:t>
-      </w:r>
-      <w:r>
-        <w:t>Example: the road segments you need alias record</w:t>
-      </w:r>
-      <w:r>
-        <w:t>s</w:t>
-      </w:r>
-      <w:r>
-        <w:t xml:space="preserve"> for </w:t>
+        <w:t xml:space="preserve">In the “Road Name” box, enter the value of the RD column (the road name) for the road centerline segment you wish to add records for. Example: the road segments you need alias records for </w:t>
       </w:r>
       <w:r>
         <w:t>have a road centerline</w:t>
@@ -747,42 +732,12 @@
         </w:numPr>
       </w:pPr>
       <w:r>
-        <w:t>In the “</w:t>
-      </w:r>
-      <w:r>
-        <w:t>Alias Road Name</w:t>
-      </w:r>
-      <w:r>
-        <w:t>” box, enter t</w:t>
-      </w:r>
-      <w:r>
-        <w:t>he alias name you want created. Example: if IOWA segments need the alias name of US59, enter US59 here.</w:t>
-      </w:r>
-    </w:p>
-    <w:p>
-      <w:pPr>
-        <w:pStyle w:val="ListParagraph"/>
-        <w:numPr>
-          <w:ilvl w:val="0"/>
-          <w:numId w:val="5"/>
-        </w:numPr>
-      </w:pPr>
-      <w:r>
-        <w:t>In the “</w:t>
-      </w:r>
-      <w:r>
-        <w:t>Alias Road Type (optional)</w:t>
-      </w:r>
-      <w:r>
-        <w:t>” box, enter t</w:t>
-      </w:r>
-      <w:r>
-        <w:t>he street suffix f</w:t>
+        <w:t>In the “Road Type” box, e</w:t>
       </w:r>
       <w:bookmarkStart w:id="0" w:name="_GoBack"/>
       <w:bookmarkEnd w:id="0"/>
       <w:r>
-        <w:t>or the new alias road name. Pick from the list. If your option is not available, enter nothing and edit the records after the tool runs.</w:t>
+        <w:t>nter the road type. This will narrow down road segments that receive road alias records. Example: if 6TH ST and 6TH AVE both exist and you only want 6TH AVE to receive alias records, choose AVE here.</w:t>
       </w:r>
     </w:p>
     <w:p>
@@ -794,24 +749,218 @@
         </w:numPr>
       </w:pPr>
       <w:r>
+        <w:t>In the “Alias Road Name” box, enter the alias name you want created. Example: if IOWA segments need the alias name of US59, enter US59 here.</w:t>
+      </w:r>
+    </w:p>
+    <w:p>
+      <w:pPr>
+        <w:pStyle w:val="ListParagraph"/>
+        <w:numPr>
+          <w:ilvl w:val="0"/>
+          <w:numId w:val="5"/>
+        </w:numPr>
+      </w:pPr>
+      <w:r>
+        <w:t>In the “Alias Road Type (optional)” box, enter the street suffix for the new alias road name. Pick from the list. If your option is not available, enter nothing and edit the records after the tool runs.</w:t>
+      </w:r>
+    </w:p>
+    <w:p>
+      <w:pPr>
+        <w:pStyle w:val="ListParagraph"/>
+        <w:numPr>
+          <w:ilvl w:val="0"/>
+          <w:numId w:val="5"/>
+        </w:numPr>
+      </w:pPr>
+      <w:r>
+        <w:t>In the “Alias Road Label (optional)” box, enter the optional label for the new alias road records. Example: if you want the alias name of US59 to show up at US-59 on the label field, enter US-59 here.</w:t>
+      </w:r>
+    </w:p>
+    <w:p>
+      <w:pPr>
+        <w:pStyle w:val="ListParagraph"/>
+        <w:numPr>
+          <w:ilvl w:val="0"/>
+          <w:numId w:val="5"/>
+        </w:numPr>
+      </w:pPr>
+      <w:r>
+        <w:t>Run the tool.</w:t>
+      </w:r>
+    </w:p>
+    <w:p>
+      <w:pPr>
+        <w:pStyle w:val="ListParagraph"/>
+        <w:numPr>
+          <w:ilvl w:val="0"/>
+          <w:numId w:val="5"/>
+        </w:numPr>
+      </w:pPr>
+      <w:r>
+        <w:t>Double-check the newly created records in ArcMap. This tool will create a road alias record for every road segment that matches the value of “Road Name”, so records may be created outside your intended range or for incorrect road types.</w:t>
+      </w:r>
+    </w:p>
+    <w:p>
+      <w:r>
+        <w:t>Running “Find Address Range Overlaps”:</w:t>
+      </w:r>
+    </w:p>
+    <w:p>
+      <w:pPr>
+        <w:pStyle w:val="ListParagraph"/>
+        <w:numPr>
+          <w:ilvl w:val="0"/>
+          <w:numId w:val="5"/>
+        </w:numPr>
+      </w:pPr>
+      <w:r>
+        <w:t xml:space="preserve">Open </w:t>
+      </w:r>
+      <w:proofErr w:type="spellStart"/>
+      <w:r>
+        <w:t>ArcCatalog</w:t>
+      </w:r>
+      <w:proofErr w:type="spellEnd"/>
+      <w:r>
+        <w:t xml:space="preserve"> and navigate to the toolbox called “Kansas NG911 GIS Tools”, expand the toolbox, then expand the toolset called “Enhancement Tools.”</w:t>
+      </w:r>
+    </w:p>
+    <w:p>
+      <w:pPr>
+        <w:pStyle w:val="ListParagraph"/>
+        <w:numPr>
+          <w:ilvl w:val="0"/>
+          <w:numId w:val="5"/>
+        </w:numPr>
+      </w:pPr>
+      <w:r>
+        <w:t>Double click on “Find Address Range Overlaps” to open.</w:t>
+      </w:r>
+    </w:p>
+    <w:p>
+      <w:pPr>
+        <w:pStyle w:val="ListParagraph"/>
+        <w:numPr>
+          <w:ilvl w:val="0"/>
+          <w:numId w:val="5"/>
+        </w:numPr>
+      </w:pPr>
+      <w:r>
+        <w:t>In the “NG911 Geodatabase” box, select the appropriate NG911 geodatabase.</w:t>
+      </w:r>
+    </w:p>
+    <w:p>
+      <w:pPr>
+        <w:pStyle w:val="ListParagraph"/>
+        <w:numPr>
+          <w:ilvl w:val="0"/>
+          <w:numId w:val="5"/>
+        </w:numPr>
+      </w:pPr>
+      <w:r>
+        <w:t>Run the tool.</w:t>
+      </w:r>
+    </w:p>
+    <w:p>
+      <w:pPr>
+        <w:pStyle w:val="ListParagraph"/>
+        <w:numPr>
+          <w:ilvl w:val="0"/>
+          <w:numId w:val="5"/>
+        </w:numPr>
+      </w:pPr>
+      <w:r>
+        <w:t>If overlapping address ranges exist, they will be exported to a feature class in the NG911 geodatabase called “</w:t>
+      </w:r>
+      <w:proofErr w:type="spellStart"/>
+      <w:r>
+        <w:t>AddressRange_Overlap</w:t>
+      </w:r>
+      <w:proofErr w:type="spellEnd"/>
+      <w:r>
+        <w:t>”.</w:t>
+      </w:r>
+    </w:p>
+    <w:p>
+      <w:r>
+        <w:t>Running “US National Grid Calculator”:</w:t>
+      </w:r>
+    </w:p>
+    <w:p>
+      <w:pPr>
+        <w:pStyle w:val="ListParagraph"/>
+        <w:numPr>
+          <w:ilvl w:val="0"/>
+          <w:numId w:val="3"/>
+        </w:numPr>
+      </w:pPr>
+      <w:r>
+        <w:t xml:space="preserve">Open </w:t>
+      </w:r>
+      <w:proofErr w:type="spellStart"/>
+      <w:r>
+        <w:t>ArcCatalog</w:t>
+      </w:r>
+      <w:proofErr w:type="spellEnd"/>
+      <w:r>
+        <w:t xml:space="preserve"> and navigate to the toolbox called “Kansas NG911 GIS Tools”, expand the toolbox, then expand the toolset called “Enhancement Tools.”</w:t>
+      </w:r>
+    </w:p>
+    <w:p>
+      <w:pPr>
+        <w:pStyle w:val="ListParagraph"/>
+        <w:numPr>
+          <w:ilvl w:val="0"/>
+          <w:numId w:val="3"/>
+        </w:numPr>
+      </w:pPr>
+      <w:r>
+        <w:t>Double click on “US National Grid Calculator” to open.</w:t>
+      </w:r>
+    </w:p>
+    <w:p>
+      <w:pPr>
+        <w:pStyle w:val="ListParagraph"/>
+        <w:numPr>
+          <w:ilvl w:val="0"/>
+          <w:numId w:val="3"/>
+        </w:numPr>
+      </w:pPr>
+      <w:r>
         <w:t>In the “</w:t>
       </w:r>
       <w:r>
-        <w:t>Alias Road Label (optional)</w:t>
-      </w:r>
-      <w:r>
-        <w:t>” box, enter the o</w:t>
-      </w:r>
-      <w:r>
-        <w:t>ptional label for the new alias road records. Example: if you want the alias name of US59 to show up at US-59 on the label field, enter US-59 here.</w:t>
-      </w:r>
-    </w:p>
-    <w:p>
-      <w:pPr>
-        <w:pStyle w:val="ListParagraph"/>
-        <w:numPr>
-          <w:ilvl w:val="0"/>
-          <w:numId w:val="5"/>
+        <w:t>Address Points Layer</w:t>
+      </w:r>
+      <w:r>
+        <w:t xml:space="preserve">” input box, select the </w:t>
+      </w:r>
+      <w:r>
+        <w:t xml:space="preserve">address point </w:t>
+      </w:r>
+      <w:r>
+        <w:t>layer that needs US National Grid Coordinates updated.</w:t>
+      </w:r>
+    </w:p>
+    <w:p>
+      <w:pPr>
+        <w:pStyle w:val="ListParagraph"/>
+        <w:numPr>
+          <w:ilvl w:val="0"/>
+          <w:numId w:val="3"/>
+        </w:numPr>
+      </w:pPr>
+      <w:r>
+        <w:lastRenderedPageBreak/>
+        <w:t>Check the box next to “Update only blank USNG (optional)” if you want to only update records with blank values in the USNG column.</w:t>
+      </w:r>
+    </w:p>
+    <w:p>
+      <w:pPr>
+        <w:pStyle w:val="ListParagraph"/>
+        <w:numPr>
+          <w:ilvl w:val="0"/>
+          <w:numId w:val="3"/>
         </w:numPr>
       </w:pPr>
       <w:r>
@@ -819,184 +968,6 @@
       </w:r>
     </w:p>
     <w:p>
-      <w:pPr>
-        <w:pStyle w:val="ListParagraph"/>
-        <w:numPr>
-          <w:ilvl w:val="0"/>
-          <w:numId w:val="5"/>
-        </w:numPr>
-      </w:pPr>
-      <w:r>
-        <w:t>Double-check the newly created records in ArcMap. This tool will create a road alias record for every road segment that matches the value of “Road Name”, so records may be created outside your intended range or for incorrect road types.</w:t>
-      </w:r>
-    </w:p>
-    <w:p>
-      <w:r>
-        <w:t>Running “Find Address Range Overlaps”:</w:t>
-      </w:r>
-    </w:p>
-    <w:p>
-      <w:pPr>
-        <w:pStyle w:val="ListParagraph"/>
-        <w:numPr>
-          <w:ilvl w:val="0"/>
-          <w:numId w:val="5"/>
-        </w:numPr>
-      </w:pPr>
-      <w:r>
-        <w:t xml:space="preserve">Open </w:t>
-      </w:r>
-      <w:proofErr w:type="spellStart"/>
-      <w:r>
-        <w:t>ArcCatalog</w:t>
-      </w:r>
-      <w:proofErr w:type="spellEnd"/>
-      <w:r>
-        <w:t xml:space="preserve"> and navigate to the toolbox called “Kansas NG911 GIS Tools”, expand the toolbox, then expand the toolset called “Enhancement Tools.”</w:t>
-      </w:r>
-    </w:p>
-    <w:p>
-      <w:pPr>
-        <w:pStyle w:val="ListParagraph"/>
-        <w:numPr>
-          <w:ilvl w:val="0"/>
-          <w:numId w:val="5"/>
-        </w:numPr>
-      </w:pPr>
-      <w:r>
-        <w:t>Double click on “Find Address Range Overlaps” to open.</w:t>
-      </w:r>
-    </w:p>
-    <w:p>
-      <w:pPr>
-        <w:pStyle w:val="ListParagraph"/>
-        <w:numPr>
-          <w:ilvl w:val="0"/>
-          <w:numId w:val="5"/>
-        </w:numPr>
-      </w:pPr>
-      <w:r>
-        <w:t>In the “NG911 Geodatabase” box, select the appropriate NG911 geodatabase.</w:t>
-      </w:r>
-    </w:p>
-    <w:p>
-      <w:pPr>
-        <w:pStyle w:val="ListParagraph"/>
-        <w:numPr>
-          <w:ilvl w:val="0"/>
-          <w:numId w:val="5"/>
-        </w:numPr>
-      </w:pPr>
-      <w:r>
-        <w:t>Run the tool.</w:t>
-      </w:r>
-    </w:p>
-    <w:p>
-      <w:pPr>
-        <w:pStyle w:val="ListParagraph"/>
-        <w:numPr>
-          <w:ilvl w:val="0"/>
-          <w:numId w:val="5"/>
-        </w:numPr>
-      </w:pPr>
-      <w:r>
-        <w:t>If overlapping address ranges exist, they will be exported to a feature class in the NG911 geodatabase called “</w:t>
-      </w:r>
-      <w:proofErr w:type="spellStart"/>
-      <w:r>
-        <w:t>AddressRange_Overlap</w:t>
-      </w:r>
-      <w:proofErr w:type="spellEnd"/>
-      <w:r>
-        <w:t>”.</w:t>
-      </w:r>
-    </w:p>
-    <w:p>
-      <w:r>
-        <w:t>Running “US National Grid Calculator”:</w:t>
-      </w:r>
-    </w:p>
-    <w:p>
-      <w:pPr>
-        <w:pStyle w:val="ListParagraph"/>
-        <w:numPr>
-          <w:ilvl w:val="0"/>
-          <w:numId w:val="3"/>
-        </w:numPr>
-      </w:pPr>
-      <w:r>
-        <w:t xml:space="preserve">Open </w:t>
-      </w:r>
-      <w:proofErr w:type="spellStart"/>
-      <w:r>
-        <w:t>ArcCatalog</w:t>
-      </w:r>
-      <w:proofErr w:type="spellEnd"/>
-      <w:r>
-        <w:t xml:space="preserve"> and navigate to the toolbox called “Kansas NG911 GIS Tools”, expand the toolbox, then expand the toolset called “Enhancement Tools.”</w:t>
-      </w:r>
-    </w:p>
-    <w:p>
-      <w:pPr>
-        <w:pStyle w:val="ListParagraph"/>
-        <w:numPr>
-          <w:ilvl w:val="0"/>
-          <w:numId w:val="3"/>
-        </w:numPr>
-      </w:pPr>
-      <w:r>
-        <w:t>Double click on “US National Grid Calculator” to open.</w:t>
-      </w:r>
-    </w:p>
-    <w:p>
-      <w:pPr>
-        <w:pStyle w:val="ListParagraph"/>
-        <w:numPr>
-          <w:ilvl w:val="0"/>
-          <w:numId w:val="3"/>
-        </w:numPr>
-      </w:pPr>
-      <w:r>
-        <w:t>In the “</w:t>
-      </w:r>
-      <w:r>
-        <w:t>Address Points Layer</w:t>
-      </w:r>
-      <w:r>
-        <w:t xml:space="preserve">” input box, select the </w:t>
-      </w:r>
-      <w:r>
-        <w:t xml:space="preserve">address point </w:t>
-      </w:r>
-      <w:r>
-        <w:t>layer that needs US National Grid Coordinates updated.</w:t>
-      </w:r>
-    </w:p>
-    <w:p>
-      <w:pPr>
-        <w:pStyle w:val="ListParagraph"/>
-        <w:numPr>
-          <w:ilvl w:val="0"/>
-          <w:numId w:val="3"/>
-        </w:numPr>
-      </w:pPr>
-      <w:r>
-        <w:t>Check the box next to “Update only blank USNG (optional)” if you want to only update records with blank values in the USNG column.</w:t>
-      </w:r>
-    </w:p>
-    <w:p>
-      <w:pPr>
-        <w:pStyle w:val="ListParagraph"/>
-        <w:numPr>
-          <w:ilvl w:val="0"/>
-          <w:numId w:val="3"/>
-        </w:numPr>
-      </w:pPr>
-      <w:r>
-        <w:t>Run the tool.</w:t>
-      </w:r>
-    </w:p>
-    <w:p>
       <w:r>
         <w:t>Running “Verify Road Alias”:</w:t>
       </w:r>
@@ -1010,7 +981,6 @@
         </w:numPr>
       </w:pPr>
       <w:r>
-        <w:lastRenderedPageBreak/>
         <w:t xml:space="preserve">Open </w:t>
       </w:r>
       <w:proofErr w:type="spellStart"/>

</xml_diff>